<commit_message>
Document de specifications V2.0
</commit_message>
<xml_diff>
--- a/DocumentDeSpecification.docx
+++ b/DocumentDeSpecification.docx
@@ -1,45 +1,40 @@
 
 <file path=word/document.xml><?xml version="1.0" encoding="utf-8"?>
-<w:document xmlns:wpc="http://schemas.microsoft.com/office/word/2010/wordprocessingCanvas" xmlns:cx="http://schemas.microsoft.com/office/drawing/2014/chartex" xmlns:cx1="http://schemas.microsoft.com/office/drawing/2015/9/8/chartex" xmlns:cx2="http://schemas.microsoft.com/office/drawing/2015/10/21/chartex" xmlns:cx3="http://schemas.microsoft.com/office/drawing/2016/5/9/chartex" xmlns:cx4="http://schemas.microsoft.com/office/drawing/2016/5/10/chartex" xmlns:cx5="http://schemas.microsoft.com/office/drawing/2016/5/11/chartex" xmlns:cx6="http://schemas.microsoft.com/office/drawing/2016/5/12/chartex" xmlns:cx7="http://schemas.microsoft.com/office/drawing/2016/5/13/chartex" xmlns:cx8="http://schemas.microsoft.com/office/drawing/2016/5/14/chartex" xmlns:mc="http://schemas.openxmlformats.org/markup-compatibility/2006" xmlns:aink="http://schemas.microsoft.com/office/drawing/2016/ink" xmlns:am3d="http://schemas.microsoft.com/office/drawing/2017/model3d" xmlns:o="urn:schemas-microsoft-com:office:office" xmlns:r="http://schemas.openxmlformats.org/officeDocument/2006/relationships" xmlns:m="http://schemas.openxmlformats.org/officeDocument/2006/math" xmlns:v="urn:schemas-microsoft-com:vml" xmlns:wp14="http://schemas.microsoft.com/office/word/2010/wordprocessingDrawing" xmlns:wp="http://schemas.openxmlformats.org/drawingml/2006/wordprocessingDrawing" xmlns:w10="urn:schemas-microsoft-com:office:word" xmlns:w="http://schemas.openxmlformats.org/wordprocessingml/2006/main" xmlns:w14="http://schemas.microsoft.com/office/word/2010/wordml" xmlns:w15="http://schemas.microsoft.com/office/word/2012/wordml" xmlns:w16cex="http://schemas.microsoft.com/office/word/2018/wordml/cex" xmlns:w16cid="http://schemas.microsoft.com/office/word/2016/wordml/cid" xmlns:w16="http://schemas.microsoft.com/office/word/2018/wordml" xmlns:w16se="http://schemas.microsoft.com/office/word/2015/wordml/symex" xmlns:wpg="http://schemas.microsoft.com/office/word/2010/wordprocessingGroup" xmlns:wpi="http://schemas.microsoft.com/office/word/2010/wordprocessingInk" xmlns:wne="http://schemas.microsoft.com/office/word/2006/wordml" xmlns:wps="http://schemas.microsoft.com/office/word/2010/wordprocessingShape" xmlns:a="http://schemas.openxmlformats.org/drawingml/2006/main" xmlns:pic="http://schemas.openxmlformats.org/drawingml/2006/picture" xmlns:a14="http://schemas.microsoft.com/office/drawing/2010/main" mc:Ignorable="w14 w15 w16se w16cid w16 w16cex wp14">
+<w:document xmlns:wpc="http://schemas.microsoft.com/office/word/2010/wordprocessingCanvas" xmlns:cx="http://schemas.microsoft.com/office/drawing/2014/chartex" xmlns:cx1="http://schemas.microsoft.com/office/drawing/2015/9/8/chartex" xmlns:cx2="http://schemas.microsoft.com/office/drawing/2015/10/21/chartex" xmlns:cx3="http://schemas.microsoft.com/office/drawing/2016/5/9/chartex" xmlns:cx4="http://schemas.microsoft.com/office/drawing/2016/5/10/chartex" xmlns:cx5="http://schemas.microsoft.com/office/drawing/2016/5/11/chartex" xmlns:cx6="http://schemas.microsoft.com/office/drawing/2016/5/12/chartex" xmlns:cx7="http://schemas.microsoft.com/office/drawing/2016/5/13/chartex" xmlns:cx8="http://schemas.microsoft.com/office/drawing/2016/5/14/chartex" xmlns:mc="http://schemas.openxmlformats.org/markup-compatibility/2006" xmlns:aink="http://schemas.microsoft.com/office/drawing/2016/ink" xmlns:am3d="http://schemas.microsoft.com/office/drawing/2017/model3d" xmlns:o="urn:schemas-microsoft-com:office:office" xmlns:r="http://schemas.openxmlformats.org/officeDocument/2006/relationships" xmlns:m="http://schemas.openxmlformats.org/officeDocument/2006/math" xmlns:v="urn:schemas-microsoft-com:vml" xmlns:wp14="http://schemas.microsoft.com/office/word/2010/wordprocessingDrawing" xmlns:wp="http://schemas.openxmlformats.org/drawingml/2006/wordprocessingDrawing" xmlns:w10="urn:schemas-microsoft-com:office:word" xmlns:w="http://schemas.openxmlformats.org/wordprocessingml/2006/main" xmlns:w14="http://schemas.microsoft.com/office/word/2010/wordml" xmlns:w15="http://schemas.microsoft.com/office/word/2012/wordml" xmlns:w16cex="http://schemas.microsoft.com/office/word/2018/wordml/cex" xmlns:w16cid="http://schemas.microsoft.com/office/word/2016/wordml/cid" xmlns:w16="http://schemas.microsoft.com/office/word/2018/wordml" xmlns:w16sdtdh="http://schemas.microsoft.com/office/word/2020/wordml/sdtdatahash" xmlns:w16se="http://schemas.microsoft.com/office/word/2015/wordml/symex" xmlns:wpg="http://schemas.microsoft.com/office/word/2010/wordprocessingGroup" xmlns:wpi="http://schemas.microsoft.com/office/word/2010/wordprocessingInk" xmlns:wne="http://schemas.microsoft.com/office/word/2006/wordml" xmlns:wps="http://schemas.microsoft.com/office/word/2010/wordprocessingShape" mc:Ignorable="w14 w15 w16se w16cid w16 w16cex w16sdtdh wp14">
   <w:body>
     <w:p>
       <w:pPr>
-        <w:pStyle w:val="Title"/>
-        <w:bidi w:val="0"/>
-        <w:spacing w:before="0" w:beforeAutospacing="off" w:after="0" w:afterAutospacing="off" w:line="276" w:lineRule="auto"/>
-        <w:ind w:left="0" w:right="0"/>
-        <w:jc w:val="left"/>
+        <w:pStyle w:val="Titre"/>
         <w:rPr>
-          <w:rFonts w:ascii="Century Gothic" w:hAnsi="Century Gothic" w:eastAsia="" w:cs="Times New Roman"/>
-          <w:color w:val="B01513" w:themeColor="accent1" w:themeTint="FF" w:themeShade="FF"/>
-          <w:sz w:val="52"/>
-          <w:szCs w:val="52"/>
+          <w:rFonts w:ascii="Century Gothic" w:hAnsi="Century Gothic" w:cs="Times New Roman"/>
         </w:rPr>
       </w:pPr>
       <w:r>
-        <w:rPr/>
         <w:t>Composant 5 : Signature</w:t>
       </w:r>
     </w:p>
     <w:p>
       <w:pPr>
-        <w:pStyle w:val="Normal"/>
         <w:jc w:val="right"/>
       </w:pPr>
       <w:r>
-        <w:rPr/>
-        <w:t>Version 1.0</w:t>
-      </w:r>
-    </w:p>
-    <w:p w14:noSpellErr="1">
-      <w:r>
-        <w:rPr/>
+        <w:t xml:space="preserve">Version </w:t>
+      </w:r>
+      <w:r>
+        <w:t>2</w:t>
+      </w:r>
+      <w:r>
+        <w:t>.0</w:t>
+      </w:r>
+    </w:p>
+    <w:p>
+      <w:r>
         <w:t>Groupe E :</w:t>
       </w:r>
     </w:p>
     <w:p>
       <w:pPr>
-        <w:pStyle w:val="Heading2"/>
+        <w:pStyle w:val="Titre2"/>
         <w:rPr>
           <w:sz w:val="18"/>
           <w:szCs w:val="18"/>
@@ -50,38 +45,13 @@
           <w:sz w:val="18"/>
           <w:szCs w:val="18"/>
         </w:rPr>
-        <w:t xml:space="preserve">Henri AycarD, amine Bennani, </w:t>
-      </w:r>
-      <w:proofErr w:type="spellStart"/>
-      <w:r>
-        <w:rPr>
-          <w:sz w:val="18"/>
-          <w:szCs w:val="18"/>
-        </w:rPr>
-        <w:t>Theophile</w:t>
-      </w:r>
-      <w:proofErr w:type="spellEnd"/>
-      <w:r>
-        <w:rPr>
-          <w:sz w:val="18"/>
-          <w:szCs w:val="18"/>
-        </w:rPr>
-        <w:t xml:space="preserve"> Dano, Do Thu Hang, Thibaud </w:t>
-      </w:r>
-      <w:proofErr w:type="spellStart"/>
-      <w:r>
-        <w:rPr>
-          <w:sz w:val="18"/>
-          <w:szCs w:val="18"/>
-        </w:rPr>
-        <w:t>Moutsita-Goulo</w:t>
-      </w:r>
-      <w:proofErr w:type="spellEnd"/>
+        <w:t>Henri AycarD, amine Bennani, Theophile Dano, Do Thu Hang, Thibaud Moutsita-Goulo</w:t>
+      </w:r>
     </w:p>
     <w:p/>
     <w:p>
       <w:pPr>
-        <w:pStyle w:val="Heading1"/>
+        <w:pStyle w:val="Titre1"/>
       </w:pPr>
       <w:r>
         <w:t>Description</w:t>
@@ -89,10 +59,10 @@
     </w:p>
     <w:p>
       <w:pPr>
-        <w:pStyle w:val="ListParagraph"/>
+        <w:pStyle w:val="Paragraphedeliste"/>
         <w:numPr>
           <w:ilvl w:val="0"/>
-          <w:numId w:val="1"/>
+          <w:numId w:val="4"/>
         </w:numPr>
         <w:rPr>
           <w:b/>
@@ -112,181 +82,134 @@
         <w:jc w:val="both"/>
       </w:pPr>
       <w:r>
-        <w:rPr/>
-        <w:t xml:space="preserve">Ce document intervient </w:t>
-      </w:r>
-      <w:r>
-        <w:rPr/>
-        <w:t xml:space="preserve">dans le projet de Programmation par composants de l’Université Paris-Dauphine, encadré par José </w:t>
-      </w:r>
-      <w:proofErr w:type="spellStart"/>
-      <w:r>
-        <w:rPr/>
-        <w:t>Luu</w:t>
-      </w:r>
-      <w:proofErr w:type="spellEnd"/>
-      <w:r>
-        <w:rPr/>
-        <w:t xml:space="preserve"> [</w:t>
-      </w:r>
-      <w:hyperlink r:id="R54260a03a35043e0">
+        <w:t>Ce document intervient dans le projet de Programmation par composants de l’Université Paris-Dauphine, encadré par José Luu [</w:t>
+      </w:r>
+      <w:hyperlink r:id="rId7">
         <w:r>
           <w:rPr>
-            <w:rStyle w:val="Hyperlink"/>
+            <w:rStyle w:val="Lienhypertexte"/>
           </w:rPr>
           <w:t>jose.luu@dauphine.psl.eu</w:t>
         </w:r>
       </w:hyperlink>
       <w:r>
-        <w:rPr/>
         <w:t>] et réalisé par les élèves du Master 2 IF-App.</w:t>
       </w:r>
     </w:p>
     <w:p>
       <w:pPr>
-        <w:pStyle w:val="Normal"/>
         <w:jc w:val="both"/>
       </w:pPr>
       <w:r>
-        <w:rPr/>
-        <w:t xml:space="preserve">La blockchain est une technologie assez récente de stockage et de transmission d’informations. Cette technologie offre de la transparence et de la sécurité car elle fonctionne sans organe central de contrôle. Plus concrètement, la blockchain permet à ses utilisateurs de partager des données sans intermédiaire. Elle a surtout été développé à partir de 2008 avec l’apparition du Bitcoin et d’autres </w:t>
-      </w:r>
-      <w:r>
-        <w:rPr/>
-        <w:t>cryptomonnaies</w:t>
-      </w:r>
-      <w:r>
-        <w:rPr/>
-        <w:t xml:space="preserve">. </w:t>
-      </w:r>
-    </w:p>
-    <w:p>
-      <w:pPr>
-        <w:pStyle w:val="Normal"/>
+        <w:t xml:space="preserve">La blockchain est une technologie assez récente de stockage et de transmission d’informations. Cette technologie offre de la transparence et de la sécurité car elle fonctionne sans organe central de contrôle. Plus concrètement, la blockchain permet à ses utilisateurs de partager des données sans intermédiaire. Elle a surtout été développé à partir de 2008 avec l’apparition du Bitcoin et d’autres cryptomonnaies. </w:t>
+      </w:r>
+    </w:p>
+    <w:p>
+      <w:pPr>
         <w:jc w:val="both"/>
       </w:pPr>
       <w:r>
-        <w:rPr/>
         <w:t>Ce projet consiste à créer une blockchain contenant un ensemble de transaction et permettant d’en ajouter de nouvelles. Dans ce projet différents composants interagissent entre eux. Ce document explique les spécifications concernant le composant 5 : “La signature”.</w:t>
       </w:r>
     </w:p>
     <w:p>
-      <w:pPr>
-        <w:pStyle w:val="Normal"/>
-      </w:pPr>
-      <w:r>
-        <w:rPr/>
-        <w:t xml:space="preserve">Les </w:t>
-      </w:r>
-      <w:r>
-        <w:rPr/>
-        <w:t>objectifs</w:t>
-      </w:r>
-      <w:r>
-        <w:rPr/>
-        <w:t xml:space="preserve"> du composant </w:t>
-      </w:r>
-      <w:r>
-        <w:rPr/>
-        <w:t>sont :</w:t>
-      </w:r>
-    </w:p>
-    <w:p>
-      <w:pPr>
-        <w:pStyle w:val="ListParagraph"/>
+      <w:r>
+        <w:t>Les objectifs du composant sont :</w:t>
+      </w:r>
+    </w:p>
+    <w:p>
+      <w:pPr>
+        <w:pStyle w:val="Paragraphedeliste"/>
+        <w:numPr>
+          <w:ilvl w:val="0"/>
+          <w:numId w:val="2"/>
+        </w:numPr>
+      </w:pPr>
+      <w:r>
+        <w:t>Recevoir un TXI et créer une clé privée et publique</w:t>
+      </w:r>
+    </w:p>
+    <w:p>
+      <w:pPr>
+        <w:pStyle w:val="Paragraphedeliste"/>
         <w:numPr>
           <w:ilvl w:val="0"/>
           <w:numId w:val="3"/>
         </w:numPr>
-        <w:rPr>
-          <w:rFonts w:ascii="Calibri" w:hAnsi="Calibri" w:eastAsia="Calibri" w:cs="Calibri" w:asciiTheme="minorAscii" w:hAnsiTheme="minorAscii" w:eastAsiaTheme="minorAscii" w:cstheme="minorAscii"/>
-        </w:rPr>
-      </w:pPr>
-      <w:r>
-        <w:rPr/>
-        <w:t>Recevoir un TXI et créer une clé privée et publique</w:t>
-      </w:r>
-    </w:p>
-    <w:p>
-      <w:pPr>
-        <w:pStyle w:val="ListParagraph"/>
+      </w:pPr>
+      <w:r>
+        <w:t>Signer une donnée avec une clé privée</w:t>
+      </w:r>
+    </w:p>
+    <w:p>
+      <w:pPr>
+        <w:pStyle w:val="Paragraphedeliste"/>
         <w:numPr>
           <w:ilvl w:val="0"/>
-          <w:numId w:val="2"/>
+          <w:numId w:val="3"/>
+        </w:numPr>
+      </w:pPr>
+      <w:r>
+        <w:t>Valider</w:t>
+      </w:r>
+      <w:r>
+        <w:t xml:space="preserve"> une signature en utilisant la clé publique correspondante</w:t>
+      </w:r>
+    </w:p>
+    <w:p/>
+    <w:p>
+      <w:pPr>
+        <w:pStyle w:val="Paragraphedeliste"/>
+        <w:numPr>
+          <w:ilvl w:val="0"/>
+          <w:numId w:val="4"/>
         </w:numPr>
         <w:rPr>
-          <w:rFonts w:ascii="Century Gothic" w:hAnsi="Century Gothic" w:eastAsia="Century Gothic" w:cs="Century Gothic" w:asciiTheme="minorAscii" w:hAnsiTheme="minorAscii" w:eastAsiaTheme="minorAscii" w:cstheme="minorAscii"/>
+          <w:b/>
+          <w:bCs/>
         </w:rPr>
       </w:pPr>
-      <w:r>
-        <w:rPr/>
-        <w:t>Signer une donnée avec une clé privée</w:t>
-      </w:r>
-    </w:p>
-    <w:p>
-      <w:pPr>
-        <w:pStyle w:val="ListParagraph"/>
-        <w:numPr>
-          <w:ilvl w:val="0"/>
-          <w:numId w:val="2"/>
-        </w:numPr>
-        <w:rPr/>
-      </w:pPr>
-      <w:r>
-        <w:rPr/>
-        <w:t>valider une signature en utilisant la clé publique correspondante</w:t>
-      </w:r>
-    </w:p>
-    <w:p>
-      <w:pPr>
-        <w:pStyle w:val="Normal"/>
-        <w:ind w:left="0"/>
-      </w:pPr>
-    </w:p>
-    <w:p>
-      <w:pPr>
-        <w:pStyle w:val="ListParagraph"/>
-        <w:numPr>
-          <w:ilvl w:val="0"/>
-          <w:numId w:val="1"/>
-        </w:numPr>
+      <w:bookmarkStart w:id="0" w:name="_Hlk76332869"/>
+      <w:r>
         <w:rPr>
-          <w:b w:val="1"/>
-          <w:bCs w:val="1"/>
-        </w:rPr>
-      </w:pPr>
-      <w:r>
-        <w:rPr>
-          <w:b w:val="1"/>
-          <w:bCs w:val="1"/>
+          <w:b/>
+          <w:bCs/>
         </w:rPr>
         <w:t>Schéma bloc incluant les composants connexes</w:t>
       </w:r>
-    </w:p>
-    <w:p>
-      <w:pPr>
-        <w:pStyle w:val="Normal"/>
-      </w:pPr>
-      <w:r>
+      <w:r>
+        <w:rPr>
+          <w:b/>
+          <w:bCs/>
+        </w:rPr>
+        <w:t xml:space="preserve"> (Signer)</w:t>
+      </w:r>
+      <w:bookmarkEnd w:id="0"/>
+    </w:p>
+    <w:p>
+      <w:r>
+        <w:rPr>
+          <w:noProof/>
+        </w:rPr>
         <w:drawing>
-          <wp:inline wp14:editId="06A65982" wp14:anchorId="79D90B75">
-            <wp:extent cx="4572000" cy="1038225"/>
-            <wp:effectExtent l="0" t="0" r="0" b="0"/>
-            <wp:docPr id="1596149858" name="" title=""/>
+          <wp:inline distT="0" distB="0" distL="0" distR="0" wp14:anchorId="5AF5AD25" wp14:editId="3796BC30">
+            <wp:extent cx="4969933" cy="2028623"/>
+            <wp:effectExtent l="0" t="0" r="2540" b="0"/>
+            <wp:docPr id="1" name="Image 1"/>
             <wp:cNvGraphicFramePr>
-              <a:graphicFrameLocks noChangeAspect="1"/>
+              <a:graphicFrameLocks xmlns:a="http://schemas.openxmlformats.org/drawingml/2006/main" noChangeAspect="1"/>
             </wp:cNvGraphicFramePr>
-            <a:graphic>
+            <a:graphic xmlns:a="http://schemas.openxmlformats.org/drawingml/2006/main">
               <a:graphicData uri="http://schemas.openxmlformats.org/drawingml/2006/picture">
-                <pic:pic>
+                <pic:pic xmlns:pic="http://schemas.openxmlformats.org/drawingml/2006/picture">
                   <pic:nvPicPr>
-                    <pic:cNvPr id="0" name=""/>
+                    <pic:cNvPr id="1" name="Image 1"/>
                     <pic:cNvPicPr/>
                   </pic:nvPicPr>
                   <pic:blipFill>
-                    <a:blip r:embed="Ra5d4bb39918e48c1">
-                      <a:extLst xmlns:a="http://schemas.openxmlformats.org/drawingml/2006/main">
-                        <a:ext xmlns:a="http://schemas.openxmlformats.org/drawingml/2006/main" uri="{28A0092B-C50C-407E-A947-70E740481C1C}">
+                    <a:blip r:embed="rId8">
+                      <a:extLst>
+                        <a:ext uri="{28A0092B-C50C-407E-A947-70E740481C1C}">
                           <a14:useLocalDpi xmlns:a14="http://schemas.microsoft.com/office/drawing/2010/main" val="0"/>
                         </a:ext>
                       </a:extLst>
@@ -296,9 +219,9 @@
                     </a:stretch>
                   </pic:blipFill>
                   <pic:spPr>
-                    <a:xfrm rot="0" flipH="0" flipV="0">
+                    <a:xfrm>
                       <a:off x="0" y="0"/>
-                      <a:ext cx="4572000" cy="1038225"/>
+                      <a:ext cx="4983636" cy="2034216"/>
                     </a:xfrm>
                     <a:prstGeom prst="rect">
                       <a:avLst/>
@@ -318,41 +241,59 @@
     </w:p>
     <w:p>
       <w:pPr>
-        <w:pStyle w:val="Normal"/>
-      </w:pPr>
-      <w:r>
-        <w:rPr/>
-        <w:t xml:space="preserve">Schéma plus </w:t>
-      </w:r>
-      <w:r>
-        <w:rPr/>
-        <w:t>global :</w:t>
-      </w:r>
-    </w:p>
-    <w:p>
-      <w:pPr>
-        <w:pStyle w:val="Normal"/>
-      </w:pPr>
-      <w:r>
+        <w:pStyle w:val="Paragraphedeliste"/>
+        <w:numPr>
+          <w:ilvl w:val="0"/>
+          <w:numId w:val="4"/>
+        </w:numPr>
+      </w:pPr>
+      <w:r>
+        <w:rPr>
+          <w:b/>
+          <w:bCs/>
+        </w:rPr>
+        <w:lastRenderedPageBreak/>
+        <w:t>Schéma bloc incluant les composants connexes (</w:t>
+      </w:r>
+      <w:r>
+        <w:rPr>
+          <w:b/>
+          <w:bCs/>
+        </w:rPr>
+        <w:t>Valider</w:t>
+      </w:r>
+      <w:r>
+        <w:rPr>
+          <w:b/>
+          <w:bCs/>
+        </w:rPr>
+        <w:t>)</w:t>
+      </w:r>
+    </w:p>
+    <w:p>
+      <w:r>
+        <w:rPr>
+          <w:noProof/>
+        </w:rPr>
         <w:drawing>
-          <wp:inline wp14:editId="4BE1101B" wp14:anchorId="2D1796F5">
-            <wp:extent cx="4572000" cy="3133725"/>
-            <wp:effectExtent l="0" t="0" r="0" b="0"/>
-            <wp:docPr id="116862646" name="" title=""/>
+          <wp:inline distT="0" distB="0" distL="0" distR="0" wp14:anchorId="6A82C105" wp14:editId="75992F66">
+            <wp:extent cx="5235128" cy="1600200"/>
+            <wp:effectExtent l="0" t="0" r="3810" b="0"/>
+            <wp:docPr id="2" name="Image 2"/>
             <wp:cNvGraphicFramePr>
-              <a:graphicFrameLocks noChangeAspect="1"/>
+              <a:graphicFrameLocks xmlns:a="http://schemas.openxmlformats.org/drawingml/2006/main" noChangeAspect="1"/>
             </wp:cNvGraphicFramePr>
-            <a:graphic>
+            <a:graphic xmlns:a="http://schemas.openxmlformats.org/drawingml/2006/main">
               <a:graphicData uri="http://schemas.openxmlformats.org/drawingml/2006/picture">
-                <pic:pic>
+                <pic:pic xmlns:pic="http://schemas.openxmlformats.org/drawingml/2006/picture">
                   <pic:nvPicPr>
-                    <pic:cNvPr id="0" name=""/>
+                    <pic:cNvPr id="2" name="Image 2"/>
                     <pic:cNvPicPr/>
                   </pic:nvPicPr>
                   <pic:blipFill>
-                    <a:blip r:embed="R193526e9b48548b2">
-                      <a:extLst xmlns:a="http://schemas.openxmlformats.org/drawingml/2006/main">
-                        <a:ext xmlns:a="http://schemas.openxmlformats.org/drawingml/2006/main" uri="{28A0092B-C50C-407E-A947-70E740481C1C}">
+                    <a:blip r:embed="rId9">
+                      <a:extLst>
+                        <a:ext uri="{28A0092B-C50C-407E-A947-70E740481C1C}">
                           <a14:useLocalDpi xmlns:a14="http://schemas.microsoft.com/office/drawing/2010/main" val="0"/>
                         </a:ext>
                       </a:extLst>
@@ -362,9 +303,9 @@
                     </a:stretch>
                   </pic:blipFill>
                   <pic:spPr>
-                    <a:xfrm rot="0" flipH="0" flipV="0">
+                    <a:xfrm>
                       <a:off x="0" y="0"/>
-                      <a:ext cx="4572000" cy="3133725"/>
+                      <a:ext cx="5254540" cy="1606133"/>
                     </a:xfrm>
                     <a:prstGeom prst="rect">
                       <a:avLst/>
@@ -379,890 +320,482 @@
     </w:p>
     <w:p>
       <w:pPr>
-        <w:pStyle w:val="ListParagraph"/>
+        <w:pStyle w:val="Paragraphedeliste"/>
         <w:numPr>
           <w:ilvl w:val="0"/>
-          <w:numId w:val="1"/>
+          <w:numId w:val="4"/>
         </w:numPr>
         <w:rPr>
-          <w:b w:val="1"/>
-          <w:bCs w:val="1"/>
+          <w:b/>
+          <w:bCs/>
         </w:rPr>
       </w:pPr>
       <w:r>
         <w:rPr>
-          <w:b w:val="1"/>
-          <w:bCs w:val="1"/>
+          <w:b/>
+          <w:bCs/>
         </w:rPr>
-        <w:t xml:space="preserve">Interface et interaction avec chaque autre </w:t>
-      </w:r>
-      <w:r>
+        <w:t>Résumé: déclarations de fonctions python d’interface et leurs arguments</w:t>
+      </w:r>
+    </w:p>
+    <w:p>
+      <w:pPr>
         <w:rPr>
-          <w:b w:val="1"/>
-          <w:bCs w:val="1"/>
+          <w:b/>
+          <w:bCs/>
+          <w:u w:val="single"/>
         </w:rPr>
-        <w:t>composant</w:t>
-      </w:r>
-    </w:p>
-    <w:p>
-      <w:pPr>
-        <w:pStyle w:val="Normal"/>
-      </w:pPr>
-      <w:r>
-        <w:rPr/>
-        <w:t xml:space="preserve">Pareil que schéma bloc </w:t>
-      </w:r>
-      <w:r>
-        <w:rPr/>
-        <w:t>mais avec noms de fonctions ?</w:t>
-      </w:r>
-    </w:p>
-    <w:p>
-      <w:pPr>
-        <w:pStyle w:val="ListParagraph"/>
+      </w:pPr>
+      <w:r>
+        <w:rPr>
+          <w:b/>
+          <w:bCs/>
+          <w:u w:val="single"/>
+        </w:rPr>
+        <w:t>String</w:t>
+      </w:r>
+      <w:r>
+        <w:rPr>
+          <w:b/>
+          <w:bCs/>
+          <w:u w:val="single"/>
+        </w:rPr>
+        <w:t xml:space="preserve"> signerDonnee(String donnee, String cle_privee)</w:t>
+      </w:r>
+    </w:p>
+    <w:p>
+      <w:r>
+        <w:t xml:space="preserve">Cette fonction prend en paramètre une chaine de caractère correspond </w:t>
+      </w:r>
+      <w:r>
+        <w:t>au Hash de</w:t>
+      </w:r>
+      <w:r>
+        <w:t xml:space="preserve"> la transaction à signer </w:t>
+      </w:r>
+      <w:r>
+        <w:t xml:space="preserve">(TXI) </w:t>
+      </w:r>
+      <w:r>
+        <w:t>et une clé privée.</w:t>
+      </w:r>
+    </w:p>
+    <w:p>
+      <w:r>
+        <w:t xml:space="preserve">Cette fonction retourne un </w:t>
+      </w:r>
+      <w:r>
+        <w:t>String</w:t>
+      </w:r>
+      <w:r>
+        <w:t xml:space="preserve"> de </w:t>
+      </w:r>
+      <w:r>
+        <w:t>128 caractères hexadécimaux (512 bits)</w:t>
+      </w:r>
+      <w:r>
+        <w:t xml:space="preserve"> qui correspond à la signature de la transaction passée en paramètre</w:t>
+      </w:r>
+      <w:r>
+        <w:t>.</w:t>
+      </w:r>
+    </w:p>
+    <w:p>
+      <w:pPr>
+        <w:rPr>
+          <w:b/>
+          <w:bCs/>
+          <w:u w:val="single"/>
+        </w:rPr>
+      </w:pPr>
+      <w:r>
+        <w:rPr>
+          <w:b/>
+          <w:bCs/>
+          <w:u w:val="single"/>
+        </w:rPr>
+        <w:t>Bool validerDonnee(String donnee, String cle_public, String signature)</w:t>
+      </w:r>
+    </w:p>
+    <w:p>
+      <w:r>
+        <w:t xml:space="preserve">Cette fonction prend en paramètre trois chaines de caractère correspondant </w:t>
+      </w:r>
+      <w:r>
+        <w:t>au Hash de la</w:t>
+      </w:r>
+      <w:r>
+        <w:t xml:space="preserve"> donnée transmise, une clé publique et la signature pour authentifier</w:t>
+      </w:r>
+    </w:p>
+    <w:p>
+      <w:r>
+        <w:t>Cette fonction retourne un booléen correspond à la validation ou non de la signature.</w:t>
+      </w:r>
+    </w:p>
+    <w:p>
+      <w:pPr>
+        <w:pStyle w:val="Paragraphedeliste"/>
         <w:numPr>
           <w:ilvl w:val="0"/>
-          <w:numId w:val="1"/>
+          <w:numId w:val="4"/>
         </w:numPr>
         <w:rPr>
-          <w:b w:val="1"/>
-          <w:bCs w:val="1"/>
+          <w:b/>
+          <w:bCs/>
         </w:rPr>
       </w:pPr>
       <w:r>
         <w:rPr>
-          <w:b w:val="1"/>
-          <w:bCs w:val="1"/>
+          <w:b/>
+          <w:bCs/>
         </w:rPr>
-        <w:t>Résumé:</w:t>
-      </w:r>
-      <w:r>
-        <w:rPr>
-          <w:b w:val="1"/>
-          <w:bCs w:val="1"/>
-        </w:rPr>
-        <w:t xml:space="preserve"> déclarations de fonctions python d’interface et leurs arguments</w:t>
-      </w:r>
-    </w:p>
-    <w:p>
-      <w:pPr>
-        <w:pStyle w:val="Normal"/>
-        <w:rPr>
-          <w:b w:val="1"/>
-          <w:bCs w:val="1"/>
-          <w:u w:val="single"/>
-        </w:rPr>
-      </w:pPr>
-      <w:r>
-        <w:rPr>
-          <w:b w:val="1"/>
-          <w:bCs w:val="1"/>
-          <w:u w:val="single"/>
-        </w:rPr>
-        <w:t xml:space="preserve">Signature </w:t>
-      </w:r>
-      <w:proofErr w:type="spellStart"/>
-      <w:r>
-        <w:rPr>
-          <w:b w:val="1"/>
-          <w:bCs w:val="1"/>
-          <w:u w:val="single"/>
-        </w:rPr>
-        <w:t>signerDonnee</w:t>
-      </w:r>
-      <w:proofErr w:type="spellEnd"/>
-      <w:r>
-        <w:rPr>
-          <w:b w:val="1"/>
-          <w:bCs w:val="1"/>
-          <w:u w:val="single"/>
-        </w:rPr>
-        <w:t xml:space="preserve">(String </w:t>
-      </w:r>
-      <w:proofErr w:type="spellStart"/>
-      <w:r>
-        <w:rPr>
-          <w:b w:val="1"/>
-          <w:bCs w:val="1"/>
-          <w:u w:val="single"/>
-        </w:rPr>
-        <w:t>donnee</w:t>
-      </w:r>
-      <w:proofErr w:type="spellEnd"/>
-      <w:r>
-        <w:rPr>
-          <w:b w:val="1"/>
-          <w:bCs w:val="1"/>
-          <w:u w:val="single"/>
-        </w:rPr>
-        <w:t xml:space="preserve">, String </w:t>
-      </w:r>
-      <w:proofErr w:type="spellStart"/>
-      <w:r>
-        <w:rPr>
-          <w:b w:val="1"/>
-          <w:bCs w:val="1"/>
-          <w:u w:val="single"/>
-        </w:rPr>
-        <w:t>cle_privee</w:t>
-      </w:r>
-      <w:proofErr w:type="spellEnd"/>
-      <w:r>
-        <w:rPr>
-          <w:b w:val="1"/>
-          <w:bCs w:val="1"/>
-          <w:u w:val="single"/>
-        </w:rPr>
-        <w:t>)</w:t>
-      </w:r>
-    </w:p>
-    <w:p>
-      <w:pPr>
-        <w:pStyle w:val="Normal"/>
-      </w:pPr>
-      <w:r>
-        <w:rPr/>
-        <w:t>Cette fonction prend en paramètre une chaine de caractère correspond à la transaction à signer et une clé privée.</w:t>
-      </w:r>
-    </w:p>
-    <w:p>
-      <w:pPr>
-        <w:pStyle w:val="Normal"/>
-      </w:pPr>
-      <w:r>
-        <w:rPr/>
-        <w:t>Cette fonction retourne un objet de type Signature qui correspond à la signature de la transaction passée en paramètre.</w:t>
-      </w:r>
-    </w:p>
-    <w:p>
-      <w:pPr>
-        <w:pStyle w:val="Normal"/>
-        <w:rPr>
-          <w:b w:val="1"/>
-          <w:bCs w:val="1"/>
-          <w:u w:val="single"/>
-        </w:rPr>
-      </w:pPr>
-      <w:proofErr w:type="spellStart"/>
-      <w:r>
-        <w:rPr>
-          <w:b w:val="1"/>
-          <w:bCs w:val="1"/>
-          <w:u w:val="single"/>
-        </w:rPr>
-        <w:t>Bool</w:t>
-      </w:r>
-      <w:proofErr w:type="spellEnd"/>
-      <w:r>
-        <w:rPr>
-          <w:b w:val="1"/>
-          <w:bCs w:val="1"/>
-          <w:u w:val="single"/>
-        </w:rPr>
-        <w:t xml:space="preserve"> </w:t>
-      </w:r>
-      <w:proofErr w:type="spellStart"/>
-      <w:r>
-        <w:rPr>
-          <w:b w:val="1"/>
-          <w:bCs w:val="1"/>
-          <w:u w:val="single"/>
-        </w:rPr>
-        <w:t>validerDonnee</w:t>
-      </w:r>
-      <w:proofErr w:type="spellEnd"/>
-      <w:r>
-        <w:rPr>
-          <w:b w:val="1"/>
-          <w:bCs w:val="1"/>
-          <w:u w:val="single"/>
-        </w:rPr>
-        <w:t>(String donnee, String cle_public, String signature)</w:t>
-      </w:r>
-    </w:p>
-    <w:p>
-      <w:pPr>
-        <w:pStyle w:val="Normal"/>
-      </w:pPr>
-      <w:r>
-        <w:rPr/>
-        <w:t>Cette fonction prend en paramètre trois chaines de caractère correspondant à la donnée transmise, une clé publique et la signature pour authentifier</w:t>
-      </w:r>
-    </w:p>
-    <w:p>
-      <w:pPr>
-        <w:pStyle w:val="Normal"/>
-      </w:pPr>
-      <w:r>
-        <w:rPr/>
-        <w:t>Cette fonction retourne un booléen correspond à la validation ou non de la signature.</w:t>
-      </w:r>
-    </w:p>
-    <w:p>
-      <w:pPr>
-        <w:pStyle w:val="ListParagraph"/>
-        <w:numPr>
-          <w:ilvl w:val="0"/>
-          <w:numId w:val="1"/>
-        </w:numPr>
-        <w:rPr>
-          <w:b w:val="1"/>
-          <w:bCs w:val="1"/>
-        </w:rPr>
-      </w:pPr>
-      <w:r>
-        <w:rPr>
-          <w:b w:val="1"/>
-          <w:bCs w:val="1"/>
-        </w:rPr>
-        <w:t xml:space="preserve">Cas </w:t>
-      </w:r>
-      <w:r>
-        <w:rPr>
-          <w:b w:val="1"/>
-          <w:bCs w:val="1"/>
-        </w:rPr>
-        <w:t>d’erreurs (</w:t>
-      </w:r>
-      <w:r>
-        <w:rPr>
-          <w:b w:val="1"/>
-          <w:bCs w:val="1"/>
-        </w:rPr>
-        <w:t>NB:</w:t>
-      </w:r>
-      <w:r>
-        <w:rPr>
-          <w:b w:val="1"/>
-          <w:bCs w:val="1"/>
-        </w:rPr>
-        <w:t xml:space="preserve">  on utilisera une exception python)</w:t>
+        <w:t>Cas d’erreurs (NB:  on utilisera une exception python)</w:t>
       </w:r>
     </w:p>
     <w:tbl>
       <w:tblPr>
-        <w:tblStyle w:val="TableGrid"/>
-        <w:tblW w:w="0" w:type="auto"/>
-        <w:tblLayout w:type="fixed"/>
+        <w:tblStyle w:val="Grilledutableau"/>
+        <w:tblW w:w="5000" w:type="pct"/>
         <w:tblLook w:val="06A0" w:firstRow="1" w:lastRow="0" w:firstColumn="1" w:lastColumn="0" w:noHBand="1" w:noVBand="1"/>
       </w:tblPr>
       <w:tblGrid>
-        <w:gridCol w:w="4530"/>
-        <w:gridCol w:w="4530"/>
+        <w:gridCol w:w="5352"/>
+        <w:gridCol w:w="3710"/>
       </w:tblGrid>
       <w:tr>
+        <w:trPr>
+          <w:trHeight w:val="582"/>
+        </w:trPr>
         <w:tc>
           <w:tcPr>
-            <w:tcW w:w="4530" w:type="dxa"/>
-            <w:tcMar/>
+            <w:tcW w:w="2953" w:type="pct"/>
           </w:tcPr>
           <w:p>
             <w:pPr>
-              <w:pStyle w:val="Normal"/>
               <w:spacing w:line="276" w:lineRule="auto"/>
-              <w:jc w:val="left"/>
-              <w:rPr>
-                <w:noProof w:val="0"/>
-                <w:lang w:val="fr-FR"/>
-              </w:rPr>
+              <w:jc w:val="center"/>
             </w:pPr>
             <w:r>
-              <w:rPr>
-                <w:noProof w:val="0"/>
-                <w:lang w:val="fr-FR"/>
-              </w:rPr>
               <w:t>Conditions</w:t>
             </w:r>
           </w:p>
         </w:tc>
         <w:tc>
           <w:tcPr>
-            <w:tcW w:w="4530" w:type="dxa"/>
-            <w:tcMar/>
+            <w:tcW w:w="2047" w:type="pct"/>
           </w:tcPr>
           <w:p>
             <w:pPr>
-              <w:pStyle w:val="Normal"/>
-              <w:rPr>
-                <w:noProof w:val="0"/>
-                <w:lang w:val="fr-FR"/>
-              </w:rPr>
+              <w:jc w:val="center"/>
             </w:pPr>
             <w:r>
-              <w:rPr>
-                <w:noProof w:val="0"/>
-                <w:lang w:val="fr-FR"/>
-              </w:rPr>
-              <w:t xml:space="preserve">Retour </w:t>
-            </w:r>
-            <w:r>
-              <w:rPr>
-                <w:noProof w:val="0"/>
-                <w:lang w:val="fr-FR"/>
-              </w:rPr>
-              <w:t>valeurs</w:t>
-            </w:r>
-            <w:r>
-              <w:rPr>
-                <w:noProof w:val="0"/>
-                <w:lang w:val="fr-FR"/>
-              </w:rPr>
-              <w:t xml:space="preserve"> </w:t>
-            </w:r>
-            <w:r>
-              <w:rPr>
-                <w:noProof w:val="0"/>
-                <w:lang w:val="fr-FR"/>
-              </w:rPr>
-              <w:t>d’erreurs</w:t>
+              <w:t>Retour valeurs d’erreurs</w:t>
             </w:r>
           </w:p>
         </w:tc>
       </w:tr>
       <w:tr>
+        <w:trPr>
+          <w:trHeight w:val="582"/>
+        </w:trPr>
         <w:tc>
           <w:tcPr>
-            <w:tcW w:w="4530" w:type="dxa"/>
-            <w:tcMar/>
+            <w:tcW w:w="2953" w:type="pct"/>
           </w:tcPr>
           <w:p>
             <w:pPr>
-              <w:pStyle w:val="Normal"/>
-              <w:bidi w:val="0"/>
-              <w:spacing w:before="100" w:beforeAutospacing="off" w:after="200" w:afterAutospacing="off" w:line="276" w:lineRule="auto"/>
-              <w:ind w:left="0" w:right="0"/>
-              <w:jc w:val="left"/>
-              <w:rPr>
-                <w:noProof w:val="0"/>
-                <w:lang w:val="fr-FR"/>
-              </w:rPr>
+              <w:spacing w:after="200" w:line="276" w:lineRule="auto"/>
+              <w:jc w:val="center"/>
             </w:pPr>
             <w:r>
-              <w:rPr>
-                <w:noProof w:val="0"/>
-                <w:lang w:val="fr-FR"/>
-              </w:rPr>
-              <w:t xml:space="preserve">Un des </w:t>
-            </w:r>
-            <w:r>
-              <w:rPr>
-                <w:noProof w:val="0"/>
-                <w:lang w:val="fr-FR"/>
-              </w:rPr>
-              <w:t>paramètres</w:t>
-            </w:r>
-            <w:r>
-              <w:rPr>
-                <w:noProof w:val="0"/>
-                <w:lang w:val="fr-FR"/>
-              </w:rPr>
-              <w:t xml:space="preserve"> </w:t>
-            </w:r>
-            <w:r>
-              <w:rPr>
-                <w:noProof w:val="0"/>
-                <w:lang w:val="fr-FR"/>
-              </w:rPr>
-              <w:t>est</w:t>
-            </w:r>
-            <w:r>
-              <w:rPr>
-                <w:noProof w:val="0"/>
-                <w:lang w:val="fr-FR"/>
-              </w:rPr>
-              <w:t xml:space="preserve"> </w:t>
-            </w:r>
-            <w:r>
-              <w:rPr>
-                <w:noProof w:val="0"/>
-                <w:lang w:val="fr-FR"/>
-              </w:rPr>
-              <w:t>nul</w:t>
+              <w:t>Un des paramètres est nul</w:t>
             </w:r>
           </w:p>
         </w:tc>
         <w:tc>
           <w:tcPr>
-            <w:tcW w:w="4530" w:type="dxa"/>
-            <w:tcMar/>
+            <w:tcW w:w="2047" w:type="pct"/>
           </w:tcPr>
           <w:p>
             <w:pPr>
-              <w:pStyle w:val="Normal"/>
+              <w:jc w:val="center"/>
             </w:pPr>
             <w:r>
-              <w:rPr/>
               <w:t>Null Value</w:t>
             </w:r>
           </w:p>
         </w:tc>
       </w:tr>
       <w:tr>
+        <w:trPr>
+          <w:trHeight w:val="582"/>
+        </w:trPr>
         <w:tc>
           <w:tcPr>
-            <w:tcW w:w="4530" w:type="dxa"/>
-            <w:tcMar/>
+            <w:tcW w:w="2953" w:type="pct"/>
           </w:tcPr>
           <w:p>
             <w:pPr>
-              <w:pStyle w:val="Normal"/>
-              <w:bidi w:val="0"/>
-              <w:spacing w:before="100" w:beforeAutospacing="off" w:after="200" w:afterAutospacing="off" w:line="276" w:lineRule="auto"/>
-              <w:ind w:left="0" w:right="0"/>
-              <w:jc w:val="left"/>
-              <w:rPr>
-                <w:noProof w:val="0"/>
-                <w:lang w:val="fr-FR"/>
-              </w:rPr>
+              <w:spacing w:after="200" w:line="276" w:lineRule="auto"/>
+              <w:jc w:val="center"/>
             </w:pPr>
             <w:r>
-              <w:rPr>
-                <w:noProof w:val="0"/>
-                <w:lang w:val="fr-FR"/>
-              </w:rPr>
-              <w:t>Moins de paramètre attendu</w:t>
+              <w:t xml:space="preserve">Moins de paramètre </w:t>
+            </w:r>
+            <w:r>
+              <w:t>qu’</w:t>
+            </w:r>
+            <w:r>
+              <w:t>attendu</w:t>
             </w:r>
           </w:p>
         </w:tc>
         <w:tc>
           <w:tcPr>
-            <w:tcW w:w="4530" w:type="dxa"/>
-            <w:tcMar/>
+            <w:tcW w:w="2047" w:type="pct"/>
           </w:tcPr>
           <w:p>
             <w:pPr>
-              <w:pStyle w:val="Normal"/>
+              <w:jc w:val="center"/>
             </w:pPr>
             <w:r>
-              <w:rPr/>
               <w:t>Not Enough Argument</w:t>
             </w:r>
           </w:p>
         </w:tc>
       </w:tr>
       <w:tr>
+        <w:trPr>
+          <w:trHeight w:val="582"/>
+        </w:trPr>
         <w:tc>
           <w:tcPr>
-            <w:tcW w:w="4530" w:type="dxa"/>
-            <w:tcMar/>
+            <w:tcW w:w="2953" w:type="pct"/>
           </w:tcPr>
           <w:p>
             <w:pPr>
-              <w:pStyle w:val="Normal"/>
-              <w:bidi w:val="0"/>
-              <w:spacing w:before="100" w:beforeAutospacing="off" w:after="200" w:afterAutospacing="off" w:line="276" w:lineRule="auto"/>
-              <w:ind w:left="0" w:right="0"/>
-              <w:jc w:val="left"/>
-              <w:rPr>
-                <w:noProof w:val="0"/>
-                <w:lang w:val="fr-FR"/>
-              </w:rPr>
+              <w:spacing w:after="200" w:line="276" w:lineRule="auto"/>
+              <w:jc w:val="center"/>
             </w:pPr>
             <w:r>
-              <w:rPr>
-                <w:noProof w:val="0"/>
-                <w:lang w:val="fr-FR"/>
-              </w:rPr>
-              <w:t>Plus de paramètre attendu</w:t>
+              <w:t xml:space="preserve">Plus de paramètre </w:t>
+            </w:r>
+            <w:r>
+              <w:t>qu’</w:t>
+            </w:r>
+            <w:r>
+              <w:t>attendu</w:t>
             </w:r>
           </w:p>
         </w:tc>
         <w:tc>
           <w:tcPr>
-            <w:tcW w:w="4530" w:type="dxa"/>
-            <w:tcMar/>
+            <w:tcW w:w="2047" w:type="pct"/>
           </w:tcPr>
           <w:p>
             <w:pPr>
-              <w:pStyle w:val="Normal"/>
+              <w:jc w:val="center"/>
             </w:pPr>
             <w:r>
-              <w:rPr/>
               <w:t>Too Much Argument</w:t>
             </w:r>
           </w:p>
         </w:tc>
       </w:tr>
       <w:tr>
+        <w:trPr>
+          <w:trHeight w:val="582"/>
+        </w:trPr>
         <w:tc>
           <w:tcPr>
-            <w:tcW w:w="4530" w:type="dxa"/>
-            <w:tcMar/>
+            <w:tcW w:w="2953" w:type="pct"/>
           </w:tcPr>
           <w:p>
             <w:pPr>
-              <w:pStyle w:val="Normal"/>
-              <w:rPr>
-                <w:noProof w:val="0"/>
-                <w:lang w:val="fr-FR"/>
-              </w:rPr>
+              <w:jc w:val="center"/>
             </w:pPr>
             <w:r>
-              <w:rPr>
-                <w:noProof w:val="0"/>
-                <w:lang w:val="fr-FR"/>
-              </w:rPr>
               <w:t>Mauvais type d’argument attendu</w:t>
             </w:r>
           </w:p>
         </w:tc>
         <w:tc>
           <w:tcPr>
-            <w:tcW w:w="4530" w:type="dxa"/>
-            <w:tcMar/>
+            <w:tcW w:w="2047" w:type="pct"/>
           </w:tcPr>
           <w:p>
             <w:pPr>
-              <w:pStyle w:val="Normal"/>
+              <w:jc w:val="center"/>
             </w:pPr>
             <w:r>
-              <w:rPr/>
               <w:t>Invalid Type Argument</w:t>
             </w:r>
           </w:p>
         </w:tc>
       </w:tr>
     </w:tbl>
-    <w:p>
-      <w:pPr>
-        <w:pStyle w:val="Normal"/>
-      </w:pPr>
-    </w:p>
-    <w:p>
-      <w:pPr>
-        <w:pStyle w:val="Heading1"/>
-        <w:bidi w:val="0"/>
-        <w:spacing w:before="100" w:beforeAutospacing="off" w:after="0" w:afterAutospacing="off" w:line="276" w:lineRule="auto"/>
-        <w:ind w:left="0" w:right="0"/>
-        <w:jc w:val="left"/>
-        <w:rPr>
-          <w:color w:val="FFFFFF" w:themeColor="background1" w:themeTint="FF" w:themeShade="FF"/>
-          <w:sz w:val="22"/>
-          <w:szCs w:val="22"/>
-        </w:rPr>
-      </w:pPr>
-      <w:r>
-        <w:rPr/>
+    <w:p/>
+    <w:p>
+      <w:r>
+        <w:br w:type="page"/>
+      </w:r>
+    </w:p>
+    <w:p>
+      <w:pPr>
+        <w:pStyle w:val="Titre1"/>
+      </w:pPr>
+      <w:r>
+        <w:lastRenderedPageBreak/>
         <w:t>Test</w:t>
       </w:r>
     </w:p>
     <w:p>
-      <w:pPr>
-        <w:pStyle w:val="Normal"/>
-      </w:pPr>
-      <w:r>
-        <w:rPr/>
+      <w:r>
         <w:t>Afin de vérifier le bon fonctionnement de notre composant nous avons écrit un code de test (cf. Test.cpp).</w:t>
       </w:r>
     </w:p>
     <w:p>
-      <w:pPr>
-        <w:pStyle w:val="Normal"/>
-      </w:pPr>
-      <w:r>
-        <w:rPr/>
+      <w:r>
         <w:t>Ainsi ce code permet de tester les méthodes :</w:t>
       </w:r>
     </w:p>
     <w:p>
-      <w:pPr>
-        <w:pStyle w:val="Normal"/>
-      </w:pPr>
-      <w:r>
-        <w:rPr/>
-        <w:t xml:space="preserve">&lt;Signature&gt; </w:t>
-      </w:r>
-      <w:proofErr w:type="spellStart"/>
-      <w:r>
-        <w:rPr/>
-        <w:t>signerDonnee</w:t>
-      </w:r>
-      <w:proofErr w:type="spellEnd"/>
-      <w:r>
-        <w:rPr/>
-        <w:t xml:space="preserve">(String </w:t>
-      </w:r>
-      <w:proofErr w:type="spellStart"/>
-      <w:r>
-        <w:rPr/>
-        <w:t>donnee</w:t>
-      </w:r>
-      <w:proofErr w:type="spellEnd"/>
-      <w:r>
-        <w:rPr/>
-        <w:t>, String cle_privee)</w:t>
-      </w:r>
-    </w:p>
-    <w:p>
-      <w:pPr>
-        <w:pStyle w:val="Normal"/>
-      </w:pPr>
-      <w:r>
-        <w:rPr/>
+      <w:r>
         <w:t>&lt;</w:t>
       </w:r>
-      <w:proofErr w:type="spellStart"/>
-      <w:r>
-        <w:rPr/>
-        <w:t>Bool</w:t>
-      </w:r>
-      <w:proofErr w:type="spellEnd"/>
-      <w:r>
-        <w:rPr/>
-        <w:t xml:space="preserve">&gt; </w:t>
-      </w:r>
-      <w:proofErr w:type="spellStart"/>
-      <w:r>
-        <w:rPr/>
-        <w:t>validerDonnee</w:t>
-      </w:r>
-      <w:proofErr w:type="spellEnd"/>
-      <w:r>
-        <w:rPr/>
-        <w:t xml:space="preserve">(String </w:t>
-      </w:r>
-      <w:proofErr w:type="spellStart"/>
-      <w:r>
-        <w:rPr/>
-        <w:t>donnee</w:t>
-      </w:r>
-      <w:proofErr w:type="spellEnd"/>
-      <w:r>
-        <w:rPr/>
-        <w:t xml:space="preserve">, String </w:t>
-      </w:r>
-      <w:proofErr w:type="spellStart"/>
-      <w:r>
-        <w:rPr/>
-        <w:t>cle_public</w:t>
-      </w:r>
-      <w:proofErr w:type="spellEnd"/>
-      <w:r>
-        <w:rPr/>
-        <w:t>, string signature)</w:t>
-      </w:r>
-    </w:p>
-    <w:p>
-      <w:pPr>
-        <w:pStyle w:val="Normal"/>
-      </w:pPr>
-      <w:r>
-        <w:rPr/>
+      <w:r>
+        <w:t>String</w:t>
+      </w:r>
+      <w:r>
+        <w:t>&gt; signerDonnee(String donnee, String cle_privee)</w:t>
+      </w:r>
+    </w:p>
+    <w:p>
+      <w:r>
+        <w:t xml:space="preserve">&lt;Bool&gt; validerDonnee(String donnee, String cle_public, </w:t>
+      </w:r>
+      <w:r>
+        <w:t>S</w:t>
+      </w:r>
+      <w:r>
+        <w:t>tring signature)</w:t>
+      </w:r>
+    </w:p>
+    <w:p>
+      <w:r>
         <w:t>Pour chacune des méthodes nous allons tester le bon fonctionnement (le retour de la valeur dans le cas normal) et le retour d’exception dans le cas d’erreurs.</w:t>
       </w:r>
     </w:p>
     <w:p>
-      <w:pPr>
-        <w:pStyle w:val="Normal"/>
-      </w:pPr>
-      <w:r>
-        <w:rPr/>
-        <w:t xml:space="preserve">Pour le cas </w:t>
-      </w:r>
-      <w:r>
-        <w:rPr/>
-        <w:t>normal :</w:t>
-      </w:r>
-    </w:p>
-    <w:p>
-      <w:pPr>
-        <w:pStyle w:val="Normal"/>
-      </w:pPr>
-      <w:r>
-        <w:rPr/>
-        <w:t xml:space="preserve">La méthode </w:t>
-      </w:r>
-      <w:r>
-        <w:rPr/>
-        <w:t>validerDonnee</w:t>
-      </w:r>
-      <w:r>
-        <w:rPr/>
-        <w:t>() devrai retourner TRUE si la signature et valide et FALSE sinon.</w:t>
-      </w:r>
-    </w:p>
-    <w:p>
-      <w:pPr>
-        <w:pStyle w:val="Normal"/>
-      </w:pPr>
-      <w:r>
-        <w:rPr/>
-        <w:t xml:space="preserve">La méthode </w:t>
-      </w:r>
-      <w:proofErr w:type="spellStart"/>
-      <w:r>
-        <w:rPr/>
-        <w:t>signerDonnee</w:t>
-      </w:r>
-      <w:proofErr w:type="spellEnd"/>
-      <w:r>
-        <w:rPr/>
-        <w:t xml:space="preserve">() devrai retourner </w:t>
-      </w:r>
-      <w:r>
-        <w:rPr/>
-        <w:t>une signature issue</w:t>
-      </w:r>
-      <w:r>
-        <w:rPr/>
-        <w:t xml:space="preserve"> du message haché récupérer du composant 4 et de la clé privée.</w:t>
-      </w:r>
-    </w:p>
-    <w:p>
-      <w:pPr>
-        <w:pStyle w:val="Normal"/>
-      </w:pPr>
-      <w:r>
-        <w:rPr/>
-        <w:t xml:space="preserve">Pour </w:t>
-      </w:r>
-      <w:r>
-        <w:rPr/>
-        <w:t>le cas</w:t>
-      </w:r>
-      <w:r>
-        <w:rPr/>
-        <w:t xml:space="preserve"> </w:t>
-      </w:r>
-      <w:r>
-        <w:rPr/>
-        <w:t>d’exception :</w:t>
-      </w:r>
-    </w:p>
-    <w:p>
-      <w:pPr>
-        <w:pStyle w:val="ListParagraph"/>
+      <w:r>
+        <w:t>Pour le cas normal :</w:t>
+      </w:r>
+    </w:p>
+    <w:p>
+      <w:r>
+        <w:t>La méthode validerDonnee() devrai retourner TRUE si la signature et valide et FALSE sinon.</w:t>
+      </w:r>
+    </w:p>
+    <w:p>
+      <w:r>
+        <w:t>La méthode signerDonnee() devrai retourner une signature issue du message haché récupérer du composant 4 et de la clé privée.</w:t>
+      </w:r>
+    </w:p>
+    <w:p>
+      <w:r>
+        <w:t>Pour le cas d’exception :</w:t>
+      </w:r>
+    </w:p>
+    <w:p>
+      <w:pPr>
+        <w:pStyle w:val="Paragraphedeliste"/>
         <w:numPr>
           <w:ilvl w:val="0"/>
-          <w:numId w:val="4"/>
+          <w:numId w:val="1"/>
         </w:numPr>
-        <w:rPr>
-          <w:rFonts w:ascii="Calibri" w:hAnsi="Calibri" w:eastAsia="Calibri" w:cs="Calibri" w:asciiTheme="minorAscii" w:hAnsiTheme="minorAscii" w:eastAsiaTheme="minorAscii" w:cstheme="minorAscii"/>
-        </w:rPr>
-      </w:pPr>
-      <w:r>
-        <w:rPr/>
-        <w:t>Si l’un des paramètres est des fonctions est nul alors l’exception “</w:t>
-      </w:r>
-      <w:proofErr w:type="spellStart"/>
-      <w:r>
-        <w:rPr/>
-        <w:t>Null</w:t>
-      </w:r>
-      <w:proofErr w:type="spellEnd"/>
-      <w:r>
-        <w:rPr/>
-        <w:t xml:space="preserve"> Value” est levée.</w:t>
-      </w:r>
-    </w:p>
-    <w:p>
-      <w:pPr>
-        <w:pStyle w:val="ListParagraph"/>
+      </w:pPr>
+      <w:r>
+        <w:t>Si l’un des paramètres est des fonctions est nul alors l’exception “Null Value” est levée.</w:t>
+      </w:r>
+    </w:p>
+    <w:p>
+      <w:pPr>
+        <w:pStyle w:val="Paragraphedeliste"/>
         <w:numPr>
           <w:ilvl w:val="0"/>
-          <w:numId w:val="4"/>
+          <w:numId w:val="1"/>
         </w:numPr>
-        <w:rPr/>
-      </w:pPr>
-      <w:r>
-        <w:rPr/>
-        <w:t xml:space="preserve">Si la fonction est </w:t>
-      </w:r>
-      <w:r>
-        <w:rPr/>
-        <w:t>appelée</w:t>
-      </w:r>
-      <w:r>
-        <w:rPr/>
-        <w:t xml:space="preserve"> sans ou avec un nombre insuffisant de paramètres, alors le message d’erreur “Not </w:t>
-      </w:r>
-      <w:proofErr w:type="spellStart"/>
-      <w:r>
-        <w:rPr/>
-        <w:t>Enough</w:t>
-      </w:r>
-      <w:proofErr w:type="spellEnd"/>
-      <w:r>
-        <w:rPr/>
-        <w:t xml:space="preserve"> Argument” est retourné.</w:t>
-      </w:r>
-    </w:p>
-    <w:p>
-      <w:pPr>
-        <w:pStyle w:val="ListParagraph"/>
+      </w:pPr>
+      <w:r>
+        <w:t>Si la fonction est appelée sans ou avec un nombre insuffisant de paramètres, alors le message d’erreur “Not Enough Argument” est retourné.</w:t>
+      </w:r>
+    </w:p>
+    <w:p>
+      <w:pPr>
+        <w:pStyle w:val="Paragraphedeliste"/>
         <w:numPr>
           <w:ilvl w:val="0"/>
-          <w:numId w:val="4"/>
+          <w:numId w:val="1"/>
         </w:numPr>
-        <w:rPr/>
-      </w:pPr>
-      <w:r>
-        <w:rPr/>
-        <w:t>Si la fonction est appelée avec plus de paramètre qu’elle requit, alors l’exception “</w:t>
-      </w:r>
-      <w:proofErr w:type="spellStart"/>
-      <w:r>
-        <w:rPr/>
-        <w:t>Too</w:t>
-      </w:r>
-      <w:proofErr w:type="spellEnd"/>
-      <w:r>
-        <w:rPr/>
-        <w:t xml:space="preserve"> </w:t>
-      </w:r>
-      <w:proofErr w:type="spellStart"/>
-      <w:r>
-        <w:rPr/>
-        <w:t>much</w:t>
-      </w:r>
-      <w:proofErr w:type="spellEnd"/>
-      <w:r>
-        <w:rPr/>
-        <w:t xml:space="preserve"> argument” est levée.</w:t>
-      </w:r>
-    </w:p>
-    <w:p>
-      <w:pPr>
-        <w:pStyle w:val="ListParagraph"/>
+      </w:pPr>
+      <w:r>
+        <w:t>Si la fonction est appelée avec plus de paramètre qu’elle requit, alors l’exception “Too much argument” est levée.</w:t>
+      </w:r>
+    </w:p>
+    <w:p>
+      <w:pPr>
+        <w:pStyle w:val="Paragraphedeliste"/>
         <w:numPr>
           <w:ilvl w:val="0"/>
-          <w:numId w:val="4"/>
+          <w:numId w:val="1"/>
         </w:numPr>
-        <w:rPr/>
-      </w:pPr>
-      <w:r>
-        <w:rPr/>
-        <w:t>Si la fonction est appelée avec un type ne correspondant pas à celui avec lequel elle a est déclaré, alors le message d’erreur “</w:t>
-      </w:r>
-      <w:proofErr w:type="spellStart"/>
-      <w:r>
-        <w:rPr/>
-        <w:t>Invalid</w:t>
-      </w:r>
-      <w:proofErr w:type="spellEnd"/>
-      <w:r>
-        <w:rPr/>
-        <w:t xml:space="preserve"> Type Argument” est retourné.</w:t>
+      </w:pPr>
+      <w:r>
+        <w:t>Si la fonction est appelée avec un type ne correspondant pas à celui avec lequel elle a est déclaré, alors le message d’erreur “Invalid Type Argument” est retourné.</w:t>
       </w:r>
     </w:p>
     <w:sectPr>
-      <w:pgSz w:w="11906" w:h="16838" w:orient="portrait"/>
+      <w:headerReference w:type="default" r:id="rId10"/>
+      <w:footerReference w:type="default" r:id="rId11"/>
+      <w:pgSz w:w="11906" w:h="16838"/>
       <w:pgMar w:top="1417" w:right="1417" w:bottom="1417" w:left="1417" w:header="708" w:footer="708" w:gutter="0"/>
       <w:cols w:space="708"/>
       <w:docGrid w:linePitch="360"/>
-      <w:headerReference w:type="default" r:id="R78933ec932ee40e6"/>
-      <w:footerReference w:type="default" r:id="Rf573bd511de94a08"/>
     </w:sectPr>
   </w:body>
 </w:document>
 </file>
 
-<file path=word/footer.xml><?xml version="1.0" encoding="utf-8"?>
-<w:ftr xmlns:w14="http://schemas.microsoft.com/office/word/2010/wordml" xmlns:w="http://schemas.openxmlformats.org/wordprocessingml/2006/main">
+<file path=word/endnotes.xml><?xml version="1.0" encoding="utf-8"?>
+<w:endnotes xmlns:wpc="http://schemas.microsoft.com/office/word/2010/wordprocessingCanvas" xmlns:cx="http://schemas.microsoft.com/office/drawing/2014/chartex" xmlns:cx1="http://schemas.microsoft.com/office/drawing/2015/9/8/chartex" xmlns:cx2="http://schemas.microsoft.com/office/drawing/2015/10/21/chartex" xmlns:cx3="http://schemas.microsoft.com/office/drawing/2016/5/9/chartex" xmlns:cx4="http://schemas.microsoft.com/office/drawing/2016/5/10/chartex" xmlns:cx5="http://schemas.microsoft.com/office/drawing/2016/5/11/chartex" xmlns:cx6="http://schemas.microsoft.com/office/drawing/2016/5/12/chartex" xmlns:cx7="http://schemas.microsoft.com/office/drawing/2016/5/13/chartex" xmlns:cx8="http://schemas.microsoft.com/office/drawing/2016/5/14/chartex" xmlns:mc="http://schemas.openxmlformats.org/markup-compatibility/2006" xmlns:aink="http://schemas.microsoft.com/office/drawing/2016/ink" xmlns:am3d="http://schemas.microsoft.com/office/drawing/2017/model3d" xmlns:o="urn:schemas-microsoft-com:office:office" xmlns:r="http://schemas.openxmlformats.org/officeDocument/2006/relationships" xmlns:m="http://schemas.openxmlformats.org/officeDocument/2006/math" xmlns:v="urn:schemas-microsoft-com:vml" xmlns:wp14="http://schemas.microsoft.com/office/word/2010/wordprocessingDrawing" xmlns:wp="http://schemas.openxmlformats.org/drawingml/2006/wordprocessingDrawing" xmlns:w10="urn:schemas-microsoft-com:office:word" xmlns:w="http://schemas.openxmlformats.org/wordprocessingml/2006/main" xmlns:w14="http://schemas.microsoft.com/office/word/2010/wordml" xmlns:w15="http://schemas.microsoft.com/office/word/2012/wordml" xmlns:w16cex="http://schemas.microsoft.com/office/word/2018/wordml/cex" xmlns:w16cid="http://schemas.microsoft.com/office/word/2016/wordml/cid" xmlns:w16="http://schemas.microsoft.com/office/word/2018/wordml" xmlns:w16sdtdh="http://schemas.microsoft.com/office/word/2020/wordml/sdtdatahash" xmlns:w16se="http://schemas.microsoft.com/office/word/2015/wordml/symex" xmlns:wpg="http://schemas.microsoft.com/office/word/2010/wordprocessingGroup" xmlns:wpi="http://schemas.microsoft.com/office/word/2010/wordprocessingInk" xmlns:wne="http://schemas.microsoft.com/office/word/2006/wordml" xmlns:wps="http://schemas.microsoft.com/office/word/2010/wordprocessingShape" mc:Ignorable="w14 w15 w16se w16cid w16 w16cex w16sdtdh wp14">
+  <w:endnote w:type="separator" w:id="-1">
+    <w:p>
+      <w:pPr>
+        <w:spacing w:before="0" w:after="0" w:line="240" w:lineRule="auto"/>
+      </w:pPr>
+      <w:r>
+        <w:separator/>
+      </w:r>
+    </w:p>
+  </w:endnote>
+  <w:endnote w:type="continuationSeparator" w:id="0">
+    <w:p>
+      <w:pPr>
+        <w:spacing w:before="0" w:after="0" w:line="240" w:lineRule="auto"/>
+      </w:pPr>
+      <w:r>
+        <w:continuationSeparator/>
+      </w:r>
+    </w:p>
+  </w:endnote>
+</w:endnotes>
+</file>
+
+<file path=word/footer1.xml><?xml version="1.0" encoding="utf-8"?>
+<w:ftr xmlns:wpc="http://schemas.microsoft.com/office/word/2010/wordprocessingCanvas" xmlns:cx="http://schemas.microsoft.com/office/drawing/2014/chartex" xmlns:cx1="http://schemas.microsoft.com/office/drawing/2015/9/8/chartex" xmlns:cx2="http://schemas.microsoft.com/office/drawing/2015/10/21/chartex" xmlns:cx3="http://schemas.microsoft.com/office/drawing/2016/5/9/chartex" xmlns:cx4="http://schemas.microsoft.com/office/drawing/2016/5/10/chartex" xmlns:cx5="http://schemas.microsoft.com/office/drawing/2016/5/11/chartex" xmlns:cx6="http://schemas.microsoft.com/office/drawing/2016/5/12/chartex" xmlns:cx7="http://schemas.microsoft.com/office/drawing/2016/5/13/chartex" xmlns:cx8="http://schemas.microsoft.com/office/drawing/2016/5/14/chartex" xmlns:mc="http://schemas.openxmlformats.org/markup-compatibility/2006" xmlns:aink="http://schemas.microsoft.com/office/drawing/2016/ink" xmlns:am3d="http://schemas.microsoft.com/office/drawing/2017/model3d" xmlns:o="urn:schemas-microsoft-com:office:office" xmlns:r="http://schemas.openxmlformats.org/officeDocument/2006/relationships" xmlns:m="http://schemas.openxmlformats.org/officeDocument/2006/math" xmlns:v="urn:schemas-microsoft-com:vml" xmlns:wp14="http://schemas.microsoft.com/office/word/2010/wordprocessingDrawing" xmlns:wp="http://schemas.openxmlformats.org/drawingml/2006/wordprocessingDrawing" xmlns:w10="urn:schemas-microsoft-com:office:word" xmlns:w="http://schemas.openxmlformats.org/wordprocessingml/2006/main" xmlns:w14="http://schemas.microsoft.com/office/word/2010/wordml" xmlns:w15="http://schemas.microsoft.com/office/word/2012/wordml" xmlns:w16cex="http://schemas.microsoft.com/office/word/2018/wordml/cex" xmlns:w16cid="http://schemas.microsoft.com/office/word/2016/wordml/cid" xmlns:w16="http://schemas.microsoft.com/office/word/2018/wordml" xmlns:w16sdtdh="http://schemas.microsoft.com/office/word/2020/wordml/sdtdatahash" xmlns:w16se="http://schemas.microsoft.com/office/word/2015/wordml/symex" xmlns:wpg="http://schemas.microsoft.com/office/word/2010/wordprocessingGroup" xmlns:wpi="http://schemas.microsoft.com/office/word/2010/wordprocessingInk" xmlns:wne="http://schemas.microsoft.com/office/word/2006/wordml" xmlns:wps="http://schemas.microsoft.com/office/word/2010/wordprocessingShape" mc:Ignorable="w14 w15 w16se w16cid w16 w16cex w16sdtdh wp14">
   <w:tbl>
     <w:tblPr>
-      <w:tblStyle w:val="TableNormal"/>
-      <w:bidiVisual w:val="0"/>
       <w:tblW w:w="0" w:type="auto"/>
       <w:tblLayout w:type="fixed"/>
       <w:tblLook w:val="06A0" w:firstRow="1" w:lastRow="0" w:firstColumn="1" w:lastColumn="0" w:noHBand="1" w:noVBand="1"/>
@@ -1276,26 +809,21 @@
       <w:tc>
         <w:tcPr>
           <w:tcW w:w="3020" w:type="dxa"/>
-          <w:tcMar/>
         </w:tcPr>
         <w:p>
           <w:pPr>
-            <w:pStyle w:val="Header"/>
-            <w:bidi w:val="0"/>
+            <w:pStyle w:val="En-tte"/>
             <w:ind w:left="-115"/>
-            <w:jc w:val="left"/>
           </w:pPr>
         </w:p>
       </w:tc>
       <w:tc>
         <w:tcPr>
           <w:tcW w:w="3020" w:type="dxa"/>
-          <w:tcMar/>
         </w:tcPr>
         <w:p>
           <w:pPr>
-            <w:pStyle w:val="Header"/>
-            <w:bidi w:val="0"/>
+            <w:pStyle w:val="En-tte"/>
             <w:jc w:val="center"/>
           </w:pPr>
         </w:p>
@@ -1303,12 +831,10 @@
       <w:tc>
         <w:tcPr>
           <w:tcW w:w="3020" w:type="dxa"/>
-          <w:tcMar/>
         </w:tcPr>
         <w:p>
           <w:pPr>
-            <w:pStyle w:val="Header"/>
-            <w:bidi w:val="0"/>
+            <w:pStyle w:val="En-tte"/>
             <w:ind w:right="-115"/>
             <w:jc w:val="right"/>
           </w:pPr>
@@ -1318,19 +844,41 @@
   </w:tbl>
   <w:p>
     <w:pPr>
-      <w:pStyle w:val="Footer"/>
-      <w:bidi w:val="0"/>
+      <w:pStyle w:val="Pieddepage"/>
     </w:pPr>
   </w:p>
 </w:ftr>
 </file>
 
-<file path=word/header.xml><?xml version="1.0" encoding="utf-8"?>
-<w:hdr xmlns:w14="http://schemas.microsoft.com/office/word/2010/wordml" xmlns:w="http://schemas.openxmlformats.org/wordprocessingml/2006/main">
+<file path=word/footnotes.xml><?xml version="1.0" encoding="utf-8"?>
+<w:footnotes xmlns:wpc="http://schemas.microsoft.com/office/word/2010/wordprocessingCanvas" xmlns:cx="http://schemas.microsoft.com/office/drawing/2014/chartex" xmlns:cx1="http://schemas.microsoft.com/office/drawing/2015/9/8/chartex" xmlns:cx2="http://schemas.microsoft.com/office/drawing/2015/10/21/chartex" xmlns:cx3="http://schemas.microsoft.com/office/drawing/2016/5/9/chartex" xmlns:cx4="http://schemas.microsoft.com/office/drawing/2016/5/10/chartex" xmlns:cx5="http://schemas.microsoft.com/office/drawing/2016/5/11/chartex" xmlns:cx6="http://schemas.microsoft.com/office/drawing/2016/5/12/chartex" xmlns:cx7="http://schemas.microsoft.com/office/drawing/2016/5/13/chartex" xmlns:cx8="http://schemas.microsoft.com/office/drawing/2016/5/14/chartex" xmlns:mc="http://schemas.openxmlformats.org/markup-compatibility/2006" xmlns:aink="http://schemas.microsoft.com/office/drawing/2016/ink" xmlns:am3d="http://schemas.microsoft.com/office/drawing/2017/model3d" xmlns:o="urn:schemas-microsoft-com:office:office" xmlns:r="http://schemas.openxmlformats.org/officeDocument/2006/relationships" xmlns:m="http://schemas.openxmlformats.org/officeDocument/2006/math" xmlns:v="urn:schemas-microsoft-com:vml" xmlns:wp14="http://schemas.microsoft.com/office/word/2010/wordprocessingDrawing" xmlns:wp="http://schemas.openxmlformats.org/drawingml/2006/wordprocessingDrawing" xmlns:w10="urn:schemas-microsoft-com:office:word" xmlns:w="http://schemas.openxmlformats.org/wordprocessingml/2006/main" xmlns:w14="http://schemas.microsoft.com/office/word/2010/wordml" xmlns:w15="http://schemas.microsoft.com/office/word/2012/wordml" xmlns:w16cex="http://schemas.microsoft.com/office/word/2018/wordml/cex" xmlns:w16cid="http://schemas.microsoft.com/office/word/2016/wordml/cid" xmlns:w16="http://schemas.microsoft.com/office/word/2018/wordml" xmlns:w16sdtdh="http://schemas.microsoft.com/office/word/2020/wordml/sdtdatahash" xmlns:w16se="http://schemas.microsoft.com/office/word/2015/wordml/symex" xmlns:wpg="http://schemas.microsoft.com/office/word/2010/wordprocessingGroup" xmlns:wpi="http://schemas.microsoft.com/office/word/2010/wordprocessingInk" xmlns:wne="http://schemas.microsoft.com/office/word/2006/wordml" xmlns:wps="http://schemas.microsoft.com/office/word/2010/wordprocessingShape" mc:Ignorable="w14 w15 w16se w16cid w16 w16cex w16sdtdh wp14">
+  <w:footnote w:type="separator" w:id="-1">
+    <w:p>
+      <w:pPr>
+        <w:spacing w:before="0" w:after="0" w:line="240" w:lineRule="auto"/>
+      </w:pPr>
+      <w:r>
+        <w:separator/>
+      </w:r>
+    </w:p>
+  </w:footnote>
+  <w:footnote w:type="continuationSeparator" w:id="0">
+    <w:p>
+      <w:pPr>
+        <w:spacing w:before="0" w:after="0" w:line="240" w:lineRule="auto"/>
+      </w:pPr>
+      <w:r>
+        <w:continuationSeparator/>
+      </w:r>
+    </w:p>
+  </w:footnote>
+</w:footnotes>
+</file>
+
+<file path=word/header1.xml><?xml version="1.0" encoding="utf-8"?>
+<w:hdr xmlns:wpc="http://schemas.microsoft.com/office/word/2010/wordprocessingCanvas" xmlns:cx="http://schemas.microsoft.com/office/drawing/2014/chartex" xmlns:cx1="http://schemas.microsoft.com/office/drawing/2015/9/8/chartex" xmlns:cx2="http://schemas.microsoft.com/office/drawing/2015/10/21/chartex" xmlns:cx3="http://schemas.microsoft.com/office/drawing/2016/5/9/chartex" xmlns:cx4="http://schemas.microsoft.com/office/drawing/2016/5/10/chartex" xmlns:cx5="http://schemas.microsoft.com/office/drawing/2016/5/11/chartex" xmlns:cx6="http://schemas.microsoft.com/office/drawing/2016/5/12/chartex" xmlns:cx7="http://schemas.microsoft.com/office/drawing/2016/5/13/chartex" xmlns:cx8="http://schemas.microsoft.com/office/drawing/2016/5/14/chartex" xmlns:mc="http://schemas.openxmlformats.org/markup-compatibility/2006" xmlns:aink="http://schemas.microsoft.com/office/drawing/2016/ink" xmlns:am3d="http://schemas.microsoft.com/office/drawing/2017/model3d" xmlns:o="urn:schemas-microsoft-com:office:office" xmlns:r="http://schemas.openxmlformats.org/officeDocument/2006/relationships" xmlns:m="http://schemas.openxmlformats.org/officeDocument/2006/math" xmlns:v="urn:schemas-microsoft-com:vml" xmlns:wp14="http://schemas.microsoft.com/office/word/2010/wordprocessingDrawing" xmlns:wp="http://schemas.openxmlformats.org/drawingml/2006/wordprocessingDrawing" xmlns:w10="urn:schemas-microsoft-com:office:word" xmlns:w="http://schemas.openxmlformats.org/wordprocessingml/2006/main" xmlns:w14="http://schemas.microsoft.com/office/word/2010/wordml" xmlns:w15="http://schemas.microsoft.com/office/word/2012/wordml" xmlns:w16cex="http://schemas.microsoft.com/office/word/2018/wordml/cex" xmlns:w16cid="http://schemas.microsoft.com/office/word/2016/wordml/cid" xmlns:w16="http://schemas.microsoft.com/office/word/2018/wordml" xmlns:w16sdtdh="http://schemas.microsoft.com/office/word/2020/wordml/sdtdatahash" xmlns:w16se="http://schemas.microsoft.com/office/word/2015/wordml/symex" xmlns:wpg="http://schemas.microsoft.com/office/word/2010/wordprocessingGroup" xmlns:wpi="http://schemas.microsoft.com/office/word/2010/wordprocessingInk" xmlns:wne="http://schemas.microsoft.com/office/word/2006/wordml" xmlns:wps="http://schemas.microsoft.com/office/word/2010/wordprocessingShape" mc:Ignorable="w14 w15 w16se w16cid w16 w16cex w16sdtdh wp14">
   <w:tbl>
     <w:tblPr>
-      <w:tblStyle w:val="TableNormal"/>
-      <w:bidiVisual w:val="0"/>
       <w:tblW w:w="0" w:type="auto"/>
       <w:tblLayout w:type="fixed"/>
       <w:tblLook w:val="06A0" w:firstRow="1" w:lastRow="0" w:firstColumn="1" w:lastColumn="0" w:noHBand="1" w:noVBand="1"/>
@@ -1344,26 +892,21 @@
       <w:tc>
         <w:tcPr>
           <w:tcW w:w="3020" w:type="dxa"/>
-          <w:tcMar/>
         </w:tcPr>
         <w:p>
           <w:pPr>
-            <w:pStyle w:val="Header"/>
-            <w:bidi w:val="0"/>
+            <w:pStyle w:val="En-tte"/>
             <w:ind w:left="-115"/>
-            <w:jc w:val="left"/>
           </w:pPr>
         </w:p>
       </w:tc>
       <w:tc>
         <w:tcPr>
           <w:tcW w:w="3020" w:type="dxa"/>
-          <w:tcMar/>
         </w:tcPr>
         <w:p>
           <w:pPr>
-            <w:pStyle w:val="Header"/>
-            <w:bidi w:val="0"/>
+            <w:pStyle w:val="En-tte"/>
             <w:jc w:val="center"/>
           </w:pPr>
         </w:p>
@@ -1371,12 +914,10 @@
       <w:tc>
         <w:tcPr>
           <w:tcW w:w="3020" w:type="dxa"/>
-          <w:tcMar/>
         </w:tcPr>
         <w:p>
           <w:pPr>
-            <w:pStyle w:val="Header"/>
-            <w:bidi w:val="0"/>
+            <w:pStyle w:val="En-tte"/>
             <w:ind w:right="-115"/>
             <w:jc w:val="right"/>
           </w:pPr>
@@ -1386,18 +927,19 @@
   </w:tbl>
   <w:p>
     <w:pPr>
-      <w:pStyle w:val="Header"/>
-      <w:bidi w:val="0"/>
+      <w:pStyle w:val="En-tte"/>
     </w:pPr>
   </w:p>
 </w:hdr>
 </file>
 
 <file path=word/numbering.xml><?xml version="1.0" encoding="utf-8"?>
-<w:numbering xmlns:wpc="http://schemas.microsoft.com/office/word/2010/wordprocessingCanvas" xmlns:cx="http://schemas.microsoft.com/office/drawing/2014/chartex" xmlns:cx1="http://schemas.microsoft.com/office/drawing/2015/9/8/chartex" xmlns:cx2="http://schemas.microsoft.com/office/drawing/2015/10/21/chartex" xmlns:cx3="http://schemas.microsoft.com/office/drawing/2016/5/9/chartex" xmlns:cx4="http://schemas.microsoft.com/office/drawing/2016/5/10/chartex" xmlns:cx5="http://schemas.microsoft.com/office/drawing/2016/5/11/chartex" xmlns:cx6="http://schemas.microsoft.com/office/drawing/2016/5/12/chartex" xmlns:cx7="http://schemas.microsoft.com/office/drawing/2016/5/13/chartex" xmlns:cx8="http://schemas.microsoft.com/office/drawing/2016/5/14/chartex" xmlns:mc="http://schemas.openxmlformats.org/markup-compatibility/2006" xmlns:aink="http://schemas.microsoft.com/office/drawing/2016/ink" xmlns:am3d="http://schemas.microsoft.com/office/drawing/2017/model3d" xmlns:o="urn:schemas-microsoft-com:office:office" xmlns:r="http://schemas.openxmlformats.org/officeDocument/2006/relationships" xmlns:m="http://schemas.openxmlformats.org/officeDocument/2006/math" xmlns:v="urn:schemas-microsoft-com:vml" xmlns:wp14="http://schemas.microsoft.com/office/word/2010/wordprocessingDrawing" xmlns:wp="http://schemas.openxmlformats.org/drawingml/2006/wordprocessingDrawing" xmlns:w10="urn:schemas-microsoft-com:office:word" xmlns:w="http://schemas.openxmlformats.org/wordprocessingml/2006/main" xmlns:w14="http://schemas.microsoft.com/office/word/2010/wordml" xmlns:w15="http://schemas.microsoft.com/office/word/2012/wordml" xmlns:w16cex="http://schemas.microsoft.com/office/word/2018/wordml/cex" xmlns:w16cid="http://schemas.microsoft.com/office/word/2016/wordml/cid" xmlns:w16="http://schemas.microsoft.com/office/word/2018/wordml" xmlns:w16se="http://schemas.microsoft.com/office/word/2015/wordml/symex" xmlns:wpg="http://schemas.microsoft.com/office/word/2010/wordprocessingGroup" xmlns:wpi="http://schemas.microsoft.com/office/word/2010/wordprocessingInk" xmlns:wne="http://schemas.microsoft.com/office/word/2006/wordml" xmlns:wps="http://schemas.microsoft.com/office/word/2010/wordprocessingShape" mc:Ignorable="w14 w15 w16se w16cid w16 w16cex wp14">
-  <w:abstractNum xmlns:w="http://schemas.openxmlformats.org/wordprocessingml/2006/main" w:abstractNumId="3">
-    <w:multiLevelType xmlns:w="http://schemas.openxmlformats.org/wordprocessingml/2006/main" w:val="hybridMultilevel"/>
-    <w:lvl xmlns:w="http://schemas.openxmlformats.org/wordprocessingml/2006/main" w:ilvl="0">
+<w:numbering xmlns:wpc="http://schemas.microsoft.com/office/word/2010/wordprocessingCanvas" xmlns:cx="http://schemas.microsoft.com/office/drawing/2014/chartex" xmlns:cx1="http://schemas.microsoft.com/office/drawing/2015/9/8/chartex" xmlns:cx2="http://schemas.microsoft.com/office/drawing/2015/10/21/chartex" xmlns:cx3="http://schemas.microsoft.com/office/drawing/2016/5/9/chartex" xmlns:cx4="http://schemas.microsoft.com/office/drawing/2016/5/10/chartex" xmlns:cx5="http://schemas.microsoft.com/office/drawing/2016/5/11/chartex" xmlns:cx6="http://schemas.microsoft.com/office/drawing/2016/5/12/chartex" xmlns:cx7="http://schemas.microsoft.com/office/drawing/2016/5/13/chartex" xmlns:cx8="http://schemas.microsoft.com/office/drawing/2016/5/14/chartex" xmlns:mc="http://schemas.openxmlformats.org/markup-compatibility/2006" xmlns:aink="http://schemas.microsoft.com/office/drawing/2016/ink" xmlns:am3d="http://schemas.microsoft.com/office/drawing/2017/model3d" xmlns:o="urn:schemas-microsoft-com:office:office" xmlns:r="http://schemas.openxmlformats.org/officeDocument/2006/relationships" xmlns:m="http://schemas.openxmlformats.org/officeDocument/2006/math" xmlns:v="urn:schemas-microsoft-com:vml" xmlns:wp14="http://schemas.microsoft.com/office/word/2010/wordprocessingDrawing" xmlns:wp="http://schemas.openxmlformats.org/drawingml/2006/wordprocessingDrawing" xmlns:w10="urn:schemas-microsoft-com:office:word" xmlns:w="http://schemas.openxmlformats.org/wordprocessingml/2006/main" xmlns:w14="http://schemas.microsoft.com/office/word/2010/wordml" xmlns:w15="http://schemas.microsoft.com/office/word/2012/wordml" xmlns:w16cex="http://schemas.microsoft.com/office/word/2018/wordml/cex" xmlns:w16cid="http://schemas.microsoft.com/office/word/2016/wordml/cid" xmlns:w16="http://schemas.microsoft.com/office/word/2018/wordml" xmlns:w16sdtdh="http://schemas.microsoft.com/office/word/2020/wordml/sdtdatahash" xmlns:w16se="http://schemas.microsoft.com/office/word/2015/wordml/symex" xmlns:wpg="http://schemas.microsoft.com/office/word/2010/wordprocessingGroup" xmlns:wpi="http://schemas.microsoft.com/office/word/2010/wordprocessingInk" xmlns:wne="http://schemas.microsoft.com/office/word/2006/wordml" xmlns:wps="http://schemas.microsoft.com/office/word/2010/wordprocessingShape" mc:Ignorable="w14 w15 w16se w16cid w16 w16cex w16sdtdh wp14">
+  <w:abstractNum w:abstractNumId="0" w15:restartNumberingAfterBreak="0">
+    <w:nsid w:val="4BB10418"/>
+    <w:multiLevelType w:val="hybridMultilevel"/>
+    <w:tmpl w:val="6CBCFC48"/>
+    <w:lvl w:ilvl="0" w:tplc="0F2A081A">
       <w:start w:val="1"/>
       <w:numFmt w:val="bullet"/>
       <w:lvlText w:val="-"/>
@@ -1406,10 +948,10 @@
         <w:ind w:left="720" w:hanging="360"/>
       </w:pPr>
       <w:rPr>
-        <w:rFonts w:hint="default" w:ascii="Calibri" w:hAnsi="Calibri"/>
-      </w:rPr>
-    </w:lvl>
-    <w:lvl xmlns:w="http://schemas.openxmlformats.org/wordprocessingml/2006/main" w:ilvl="1">
+        <w:rFonts w:ascii="Calibri" w:hAnsi="Calibri" w:hint="default"/>
+      </w:rPr>
+    </w:lvl>
+    <w:lvl w:ilvl="1" w:tplc="2194A1D8">
       <w:start w:val="1"/>
       <w:numFmt w:val="bullet"/>
       <w:lvlText w:val="o"/>
@@ -1418,10 +960,10 @@
         <w:ind w:left="1440" w:hanging="360"/>
       </w:pPr>
       <w:rPr>
-        <w:rFonts w:hint="default" w:ascii="Courier New" w:hAnsi="Courier New"/>
-      </w:rPr>
-    </w:lvl>
-    <w:lvl xmlns:w="http://schemas.openxmlformats.org/wordprocessingml/2006/main" w:ilvl="2">
+        <w:rFonts w:ascii="Courier New" w:hAnsi="Courier New" w:hint="default"/>
+      </w:rPr>
+    </w:lvl>
+    <w:lvl w:ilvl="2" w:tplc="887C865C">
       <w:start w:val="1"/>
       <w:numFmt w:val="bullet"/>
       <w:lvlText w:val=""/>
@@ -1430,10 +972,10 @@
         <w:ind w:left="2160" w:hanging="360"/>
       </w:pPr>
       <w:rPr>
-        <w:rFonts w:hint="default" w:ascii="Wingdings" w:hAnsi="Wingdings"/>
-      </w:rPr>
-    </w:lvl>
-    <w:lvl xmlns:w="http://schemas.openxmlformats.org/wordprocessingml/2006/main" w:ilvl="3">
+        <w:rFonts w:ascii="Wingdings" w:hAnsi="Wingdings" w:hint="default"/>
+      </w:rPr>
+    </w:lvl>
+    <w:lvl w:ilvl="3" w:tplc="0CBE4FC2">
       <w:start w:val="1"/>
       <w:numFmt w:val="bullet"/>
       <w:lvlText w:val=""/>
@@ -1442,10 +984,10 @@
         <w:ind w:left="2880" w:hanging="360"/>
       </w:pPr>
       <w:rPr>
-        <w:rFonts w:hint="default" w:ascii="Symbol" w:hAnsi="Symbol"/>
-      </w:rPr>
-    </w:lvl>
-    <w:lvl xmlns:w="http://schemas.openxmlformats.org/wordprocessingml/2006/main" w:ilvl="4">
+        <w:rFonts w:ascii="Symbol" w:hAnsi="Symbol" w:hint="default"/>
+      </w:rPr>
+    </w:lvl>
+    <w:lvl w:ilvl="4" w:tplc="5C76B5CE">
       <w:start w:val="1"/>
       <w:numFmt w:val="bullet"/>
       <w:lvlText w:val="o"/>
@@ -1454,10 +996,10 @@
         <w:ind w:left="3600" w:hanging="360"/>
       </w:pPr>
       <w:rPr>
-        <w:rFonts w:hint="default" w:ascii="Courier New" w:hAnsi="Courier New"/>
-      </w:rPr>
-    </w:lvl>
-    <w:lvl xmlns:w="http://schemas.openxmlformats.org/wordprocessingml/2006/main" w:ilvl="5">
+        <w:rFonts w:ascii="Courier New" w:hAnsi="Courier New" w:hint="default"/>
+      </w:rPr>
+    </w:lvl>
+    <w:lvl w:ilvl="5" w:tplc="54A2417C">
       <w:start w:val="1"/>
       <w:numFmt w:val="bullet"/>
       <w:lvlText w:val=""/>
@@ -1466,10 +1008,10 @@
         <w:ind w:left="4320" w:hanging="360"/>
       </w:pPr>
       <w:rPr>
-        <w:rFonts w:hint="default" w:ascii="Wingdings" w:hAnsi="Wingdings"/>
-      </w:rPr>
-    </w:lvl>
-    <w:lvl xmlns:w="http://schemas.openxmlformats.org/wordprocessingml/2006/main" w:ilvl="6">
+        <w:rFonts w:ascii="Wingdings" w:hAnsi="Wingdings" w:hint="default"/>
+      </w:rPr>
+    </w:lvl>
+    <w:lvl w:ilvl="6" w:tplc="A7107EA0">
       <w:start w:val="1"/>
       <w:numFmt w:val="bullet"/>
       <w:lvlText w:val=""/>
@@ -1478,10 +1020,10 @@
         <w:ind w:left="5040" w:hanging="360"/>
       </w:pPr>
       <w:rPr>
-        <w:rFonts w:hint="default" w:ascii="Symbol" w:hAnsi="Symbol"/>
-      </w:rPr>
-    </w:lvl>
-    <w:lvl xmlns:w="http://schemas.openxmlformats.org/wordprocessingml/2006/main" w:ilvl="7">
+        <w:rFonts w:ascii="Symbol" w:hAnsi="Symbol" w:hint="default"/>
+      </w:rPr>
+    </w:lvl>
+    <w:lvl w:ilvl="7" w:tplc="3328155C">
       <w:start w:val="1"/>
       <w:numFmt w:val="bullet"/>
       <w:lvlText w:val="o"/>
@@ -1490,10 +1032,10 @@
         <w:ind w:left="5760" w:hanging="360"/>
       </w:pPr>
       <w:rPr>
-        <w:rFonts w:hint="default" w:ascii="Courier New" w:hAnsi="Courier New"/>
-      </w:rPr>
-    </w:lvl>
-    <w:lvl xmlns:w="http://schemas.openxmlformats.org/wordprocessingml/2006/main" w:ilvl="8">
+        <w:rFonts w:ascii="Courier New" w:hAnsi="Courier New" w:hint="default"/>
+      </w:rPr>
+    </w:lvl>
+    <w:lvl w:ilvl="8" w:tplc="AE7A0094">
       <w:start w:val="1"/>
       <w:numFmt w:val="bullet"/>
       <w:lvlText w:val=""/>
@@ -1502,13 +1044,15 @@
         <w:ind w:left="6480" w:hanging="360"/>
       </w:pPr>
       <w:rPr>
-        <w:rFonts w:hint="default" w:ascii="Wingdings" w:hAnsi="Wingdings"/>
+        <w:rFonts w:ascii="Wingdings" w:hAnsi="Wingdings" w:hint="default"/>
       </w:rPr>
     </w:lvl>
   </w:abstractNum>
-  <w:abstractNum xmlns:w="http://schemas.openxmlformats.org/wordprocessingml/2006/main" w:abstractNumId="2">
-    <w:multiLevelType xmlns:w="http://schemas.openxmlformats.org/wordprocessingml/2006/main" w:val="hybridMultilevel"/>
-    <w:lvl xmlns:w="http://schemas.openxmlformats.org/wordprocessingml/2006/main" w:ilvl="0">
+  <w:abstractNum w:abstractNumId="1" w15:restartNumberingAfterBreak="0">
+    <w:nsid w:val="65DE3E60"/>
+    <w:multiLevelType w:val="hybridMultilevel"/>
+    <w:tmpl w:val="589E26E4"/>
+    <w:lvl w:ilvl="0" w:tplc="51A0E836">
       <w:start w:val="1"/>
       <w:numFmt w:val="bullet"/>
       <w:lvlText w:val="-"/>
@@ -1517,10 +1061,10 @@
         <w:ind w:left="720" w:hanging="360"/>
       </w:pPr>
       <w:rPr>
-        <w:rFonts w:hint="default" w:ascii="Calibri" w:hAnsi="Calibri"/>
-      </w:rPr>
-    </w:lvl>
-    <w:lvl xmlns:w="http://schemas.openxmlformats.org/wordprocessingml/2006/main" w:ilvl="1">
+        <w:rFonts w:ascii="Calibri" w:hAnsi="Calibri" w:hint="default"/>
+      </w:rPr>
+    </w:lvl>
+    <w:lvl w:ilvl="1" w:tplc="01906760">
       <w:start w:val="1"/>
       <w:numFmt w:val="bullet"/>
       <w:lvlText w:val="o"/>
@@ -1529,10 +1073,10 @@
         <w:ind w:left="1440" w:hanging="360"/>
       </w:pPr>
       <w:rPr>
-        <w:rFonts w:hint="default" w:ascii="Courier New" w:hAnsi="Courier New"/>
-      </w:rPr>
-    </w:lvl>
-    <w:lvl xmlns:w="http://schemas.openxmlformats.org/wordprocessingml/2006/main" w:ilvl="2">
+        <w:rFonts w:ascii="Courier New" w:hAnsi="Courier New" w:hint="default"/>
+      </w:rPr>
+    </w:lvl>
+    <w:lvl w:ilvl="2" w:tplc="49C20C70">
       <w:start w:val="1"/>
       <w:numFmt w:val="bullet"/>
       <w:lvlText w:val=""/>
@@ -1541,10 +1085,10 @@
         <w:ind w:left="2160" w:hanging="360"/>
       </w:pPr>
       <w:rPr>
-        <w:rFonts w:hint="default" w:ascii="Wingdings" w:hAnsi="Wingdings"/>
-      </w:rPr>
-    </w:lvl>
-    <w:lvl xmlns:w="http://schemas.openxmlformats.org/wordprocessingml/2006/main" w:ilvl="3">
+        <w:rFonts w:ascii="Wingdings" w:hAnsi="Wingdings" w:hint="default"/>
+      </w:rPr>
+    </w:lvl>
+    <w:lvl w:ilvl="3" w:tplc="9682A05E">
       <w:start w:val="1"/>
       <w:numFmt w:val="bullet"/>
       <w:lvlText w:val=""/>
@@ -1553,10 +1097,10 @@
         <w:ind w:left="2880" w:hanging="360"/>
       </w:pPr>
       <w:rPr>
-        <w:rFonts w:hint="default" w:ascii="Symbol" w:hAnsi="Symbol"/>
-      </w:rPr>
-    </w:lvl>
-    <w:lvl xmlns:w="http://schemas.openxmlformats.org/wordprocessingml/2006/main" w:ilvl="4">
+        <w:rFonts w:ascii="Symbol" w:hAnsi="Symbol" w:hint="default"/>
+      </w:rPr>
+    </w:lvl>
+    <w:lvl w:ilvl="4" w:tplc="DF428966">
       <w:start w:val="1"/>
       <w:numFmt w:val="bullet"/>
       <w:lvlText w:val="o"/>
@@ -1565,10 +1109,10 @@
         <w:ind w:left="3600" w:hanging="360"/>
       </w:pPr>
       <w:rPr>
-        <w:rFonts w:hint="default" w:ascii="Courier New" w:hAnsi="Courier New"/>
-      </w:rPr>
-    </w:lvl>
-    <w:lvl xmlns:w="http://schemas.openxmlformats.org/wordprocessingml/2006/main" w:ilvl="5">
+        <w:rFonts w:ascii="Courier New" w:hAnsi="Courier New" w:hint="default"/>
+      </w:rPr>
+    </w:lvl>
+    <w:lvl w:ilvl="5" w:tplc="B1661762">
       <w:start w:val="1"/>
       <w:numFmt w:val="bullet"/>
       <w:lvlText w:val=""/>
@@ -1577,10 +1121,10 @@
         <w:ind w:left="4320" w:hanging="360"/>
       </w:pPr>
       <w:rPr>
-        <w:rFonts w:hint="default" w:ascii="Wingdings" w:hAnsi="Wingdings"/>
-      </w:rPr>
-    </w:lvl>
-    <w:lvl xmlns:w="http://schemas.openxmlformats.org/wordprocessingml/2006/main" w:ilvl="6">
+        <w:rFonts w:ascii="Wingdings" w:hAnsi="Wingdings" w:hint="default"/>
+      </w:rPr>
+    </w:lvl>
+    <w:lvl w:ilvl="6" w:tplc="6D0CDF12">
       <w:start w:val="1"/>
       <w:numFmt w:val="bullet"/>
       <w:lvlText w:val=""/>
@@ -1589,10 +1133,10 @@
         <w:ind w:left="5040" w:hanging="360"/>
       </w:pPr>
       <w:rPr>
-        <w:rFonts w:hint="default" w:ascii="Symbol" w:hAnsi="Symbol"/>
-      </w:rPr>
-    </w:lvl>
-    <w:lvl xmlns:w="http://schemas.openxmlformats.org/wordprocessingml/2006/main" w:ilvl="7">
+        <w:rFonts w:ascii="Symbol" w:hAnsi="Symbol" w:hint="default"/>
+      </w:rPr>
+    </w:lvl>
+    <w:lvl w:ilvl="7" w:tplc="52A05308">
       <w:start w:val="1"/>
       <w:numFmt w:val="bullet"/>
       <w:lvlText w:val="o"/>
@@ -1601,10 +1145,10 @@
         <w:ind w:left="5760" w:hanging="360"/>
       </w:pPr>
       <w:rPr>
-        <w:rFonts w:hint="default" w:ascii="Courier New" w:hAnsi="Courier New"/>
-      </w:rPr>
-    </w:lvl>
-    <w:lvl xmlns:w="http://schemas.openxmlformats.org/wordprocessingml/2006/main" w:ilvl="8">
+        <w:rFonts w:ascii="Courier New" w:hAnsi="Courier New" w:hint="default"/>
+      </w:rPr>
+    </w:lvl>
+    <w:lvl w:ilvl="8" w:tplc="F35CA594">
       <w:start w:val="1"/>
       <w:numFmt w:val="bullet"/>
       <w:lvlText w:val=""/>
@@ -1613,125 +1157,14 @@
         <w:ind w:left="6480" w:hanging="360"/>
       </w:pPr>
       <w:rPr>
-        <w:rFonts w:hint="default" w:ascii="Wingdings" w:hAnsi="Wingdings"/>
+        <w:rFonts w:ascii="Wingdings" w:hAnsi="Wingdings" w:hint="default"/>
       </w:rPr>
     </w:lvl>
   </w:abstractNum>
-  <w:abstractNum xmlns:w="http://schemas.openxmlformats.org/wordprocessingml/2006/main" w:abstractNumId="1">
-    <w:multiLevelType xmlns:w="http://schemas.openxmlformats.org/wordprocessingml/2006/main" w:val="hybridMultilevel"/>
-    <w:lvl xmlns:w="http://schemas.openxmlformats.org/wordprocessingml/2006/main" w:ilvl="0">
-      <w:start w:val="1"/>
-      <w:numFmt w:val="bullet"/>
-      <w:lvlText w:val="-"/>
-      <w:lvlJc w:val="left"/>
-      <w:pPr>
-        <w:ind w:left="720" w:hanging="360"/>
-      </w:pPr>
-      <w:rPr>
-        <w:rFonts w:hint="default" w:ascii="Calibri" w:hAnsi="Calibri"/>
-      </w:rPr>
-    </w:lvl>
-    <w:lvl xmlns:w="http://schemas.openxmlformats.org/wordprocessingml/2006/main" w:ilvl="1">
-      <w:start w:val="1"/>
-      <w:numFmt w:val="bullet"/>
-      <w:lvlText w:val="o"/>
-      <w:lvlJc w:val="left"/>
-      <w:pPr>
-        <w:ind w:left="1440" w:hanging="360"/>
-      </w:pPr>
-      <w:rPr>
-        <w:rFonts w:hint="default" w:ascii="Courier New" w:hAnsi="Courier New"/>
-      </w:rPr>
-    </w:lvl>
-    <w:lvl xmlns:w="http://schemas.openxmlformats.org/wordprocessingml/2006/main" w:ilvl="2">
-      <w:start w:val="1"/>
-      <w:numFmt w:val="bullet"/>
-      <w:lvlText w:val=""/>
-      <w:lvlJc w:val="left"/>
-      <w:pPr>
-        <w:ind w:left="2160" w:hanging="360"/>
-      </w:pPr>
-      <w:rPr>
-        <w:rFonts w:hint="default" w:ascii="Wingdings" w:hAnsi="Wingdings"/>
-      </w:rPr>
-    </w:lvl>
-    <w:lvl xmlns:w="http://schemas.openxmlformats.org/wordprocessingml/2006/main" w:ilvl="3">
-      <w:start w:val="1"/>
-      <w:numFmt w:val="bullet"/>
-      <w:lvlText w:val=""/>
-      <w:lvlJc w:val="left"/>
-      <w:pPr>
-        <w:ind w:left="2880" w:hanging="360"/>
-      </w:pPr>
-      <w:rPr>
-        <w:rFonts w:hint="default" w:ascii="Symbol" w:hAnsi="Symbol"/>
-      </w:rPr>
-    </w:lvl>
-    <w:lvl xmlns:w="http://schemas.openxmlformats.org/wordprocessingml/2006/main" w:ilvl="4">
-      <w:start w:val="1"/>
-      <w:numFmt w:val="bullet"/>
-      <w:lvlText w:val="o"/>
-      <w:lvlJc w:val="left"/>
-      <w:pPr>
-        <w:ind w:left="3600" w:hanging="360"/>
-      </w:pPr>
-      <w:rPr>
-        <w:rFonts w:hint="default" w:ascii="Courier New" w:hAnsi="Courier New"/>
-      </w:rPr>
-    </w:lvl>
-    <w:lvl xmlns:w="http://schemas.openxmlformats.org/wordprocessingml/2006/main" w:ilvl="5">
-      <w:start w:val="1"/>
-      <w:numFmt w:val="bullet"/>
-      <w:lvlText w:val=""/>
-      <w:lvlJc w:val="left"/>
-      <w:pPr>
-        <w:ind w:left="4320" w:hanging="360"/>
-      </w:pPr>
-      <w:rPr>
-        <w:rFonts w:hint="default" w:ascii="Wingdings" w:hAnsi="Wingdings"/>
-      </w:rPr>
-    </w:lvl>
-    <w:lvl xmlns:w="http://schemas.openxmlformats.org/wordprocessingml/2006/main" w:ilvl="6">
-      <w:start w:val="1"/>
-      <w:numFmt w:val="bullet"/>
-      <w:lvlText w:val=""/>
-      <w:lvlJc w:val="left"/>
-      <w:pPr>
-        <w:ind w:left="5040" w:hanging="360"/>
-      </w:pPr>
-      <w:rPr>
-        <w:rFonts w:hint="default" w:ascii="Symbol" w:hAnsi="Symbol"/>
-      </w:rPr>
-    </w:lvl>
-    <w:lvl xmlns:w="http://schemas.openxmlformats.org/wordprocessingml/2006/main" w:ilvl="7">
-      <w:start w:val="1"/>
-      <w:numFmt w:val="bullet"/>
-      <w:lvlText w:val="o"/>
-      <w:lvlJc w:val="left"/>
-      <w:pPr>
-        <w:ind w:left="5760" w:hanging="360"/>
-      </w:pPr>
-      <w:rPr>
-        <w:rFonts w:hint="default" w:ascii="Courier New" w:hAnsi="Courier New"/>
-      </w:rPr>
-    </w:lvl>
-    <w:lvl xmlns:w="http://schemas.openxmlformats.org/wordprocessingml/2006/main" w:ilvl="8">
-      <w:start w:val="1"/>
-      <w:numFmt w:val="bullet"/>
-      <w:lvlText w:val=""/>
-      <w:lvlJc w:val="left"/>
-      <w:pPr>
-        <w:ind w:left="6480" w:hanging="360"/>
-      </w:pPr>
-      <w:rPr>
-        <w:rFonts w:hint="default" w:ascii="Wingdings" w:hAnsi="Wingdings"/>
-      </w:rPr>
-    </w:lvl>
-  </w:abstractNum>
-  <w:abstractNum w:abstractNumId="0" w15:restartNumberingAfterBreak="0">
+  <w:abstractNum w:abstractNumId="2" w15:restartNumberingAfterBreak="0">
     <w:nsid w:val="778A31D0"/>
     <w:multiLevelType w:val="hybridMultilevel"/>
-    <w:tmpl w:val="7D86E91C"/>
+    <w:tmpl w:val="121E4498"/>
     <w:lvl w:ilvl="0" w:tplc="040C0001">
       <w:start w:val="1"/>
       <w:numFmt w:val="bullet"/>
@@ -1741,7 +1174,7 @@
         <w:ind w:left="720" w:hanging="360"/>
       </w:pPr>
       <w:rPr>
-        <w:rFonts w:hint="default" w:ascii="Symbol" w:hAnsi="Symbol"/>
+        <w:rFonts w:ascii="Symbol" w:hAnsi="Symbol" w:hint="default"/>
       </w:rPr>
     </w:lvl>
     <w:lvl w:ilvl="1" w:tplc="040C0003" w:tentative="1">
@@ -1753,7 +1186,7 @@
         <w:ind w:left="1440" w:hanging="360"/>
       </w:pPr>
       <w:rPr>
-        <w:rFonts w:hint="default" w:ascii="Courier New" w:hAnsi="Courier New" w:cs="Courier New"/>
+        <w:rFonts w:ascii="Courier New" w:hAnsi="Courier New" w:cs="Courier New" w:hint="default"/>
       </w:rPr>
     </w:lvl>
     <w:lvl w:ilvl="2" w:tplc="040C0005" w:tentative="1">
@@ -1765,7 +1198,7 @@
         <w:ind w:left="2160" w:hanging="360"/>
       </w:pPr>
       <w:rPr>
-        <w:rFonts w:hint="default" w:ascii="Wingdings" w:hAnsi="Wingdings"/>
+        <w:rFonts w:ascii="Wingdings" w:hAnsi="Wingdings" w:hint="default"/>
       </w:rPr>
     </w:lvl>
     <w:lvl w:ilvl="3" w:tplc="040C0001" w:tentative="1">
@@ -1777,7 +1210,7 @@
         <w:ind w:left="2880" w:hanging="360"/>
       </w:pPr>
       <w:rPr>
-        <w:rFonts w:hint="default" w:ascii="Symbol" w:hAnsi="Symbol"/>
+        <w:rFonts w:ascii="Symbol" w:hAnsi="Symbol" w:hint="default"/>
       </w:rPr>
     </w:lvl>
     <w:lvl w:ilvl="4" w:tplc="040C0003" w:tentative="1">
@@ -1789,7 +1222,7 @@
         <w:ind w:left="3600" w:hanging="360"/>
       </w:pPr>
       <w:rPr>
-        <w:rFonts w:hint="default" w:ascii="Courier New" w:hAnsi="Courier New" w:cs="Courier New"/>
+        <w:rFonts w:ascii="Courier New" w:hAnsi="Courier New" w:cs="Courier New" w:hint="default"/>
       </w:rPr>
     </w:lvl>
     <w:lvl w:ilvl="5" w:tplc="040C0005" w:tentative="1">
@@ -1801,7 +1234,7 @@
         <w:ind w:left="4320" w:hanging="360"/>
       </w:pPr>
       <w:rPr>
-        <w:rFonts w:hint="default" w:ascii="Wingdings" w:hAnsi="Wingdings"/>
+        <w:rFonts w:ascii="Wingdings" w:hAnsi="Wingdings" w:hint="default"/>
       </w:rPr>
     </w:lvl>
     <w:lvl w:ilvl="6" w:tplc="040C0001" w:tentative="1">
@@ -1813,7 +1246,7 @@
         <w:ind w:left="5040" w:hanging="360"/>
       </w:pPr>
       <w:rPr>
-        <w:rFonts w:hint="default" w:ascii="Symbol" w:hAnsi="Symbol"/>
+        <w:rFonts w:ascii="Symbol" w:hAnsi="Symbol" w:hint="default"/>
       </w:rPr>
     </w:lvl>
     <w:lvl w:ilvl="7" w:tplc="040C0003" w:tentative="1">
@@ -1825,7 +1258,7 @@
         <w:ind w:left="5760" w:hanging="360"/>
       </w:pPr>
       <w:rPr>
-        <w:rFonts w:hint="default" w:ascii="Courier New" w:hAnsi="Courier New" w:cs="Courier New"/>
+        <w:rFonts w:ascii="Courier New" w:hAnsi="Courier New" w:cs="Courier New" w:hint="default"/>
       </w:rPr>
     </w:lvl>
     <w:lvl w:ilvl="8" w:tplc="040C0005" w:tentative="1">
@@ -1837,31 +1270,144 @@
         <w:ind w:left="6480" w:hanging="360"/>
       </w:pPr>
       <w:rPr>
-        <w:rFonts w:hint="default" w:ascii="Wingdings" w:hAnsi="Wingdings"/>
+        <w:rFonts w:ascii="Wingdings" w:hAnsi="Wingdings" w:hint="default"/>
       </w:rPr>
     </w:lvl>
   </w:abstractNum>
-  <w:num w:numId="4">
+  <w:abstractNum w:abstractNumId="3" w15:restartNumberingAfterBreak="0">
+    <w:nsid w:val="79770BE3"/>
+    <w:multiLevelType w:val="hybridMultilevel"/>
+    <w:tmpl w:val="85E89C0E"/>
+    <w:lvl w:ilvl="0" w:tplc="451E21D6">
+      <w:start w:val="1"/>
+      <w:numFmt w:val="bullet"/>
+      <w:lvlText w:val="-"/>
+      <w:lvlJc w:val="left"/>
+      <w:pPr>
+        <w:ind w:left="720" w:hanging="360"/>
+      </w:pPr>
+      <w:rPr>
+        <w:rFonts w:ascii="Calibri" w:hAnsi="Calibri" w:hint="default"/>
+      </w:rPr>
+    </w:lvl>
+    <w:lvl w:ilvl="1" w:tplc="679C6BB2">
+      <w:start w:val="1"/>
+      <w:numFmt w:val="bullet"/>
+      <w:lvlText w:val="o"/>
+      <w:lvlJc w:val="left"/>
+      <w:pPr>
+        <w:ind w:left="1440" w:hanging="360"/>
+      </w:pPr>
+      <w:rPr>
+        <w:rFonts w:ascii="Courier New" w:hAnsi="Courier New" w:hint="default"/>
+      </w:rPr>
+    </w:lvl>
+    <w:lvl w:ilvl="2" w:tplc="259070FC">
+      <w:start w:val="1"/>
+      <w:numFmt w:val="bullet"/>
+      <w:lvlText w:val=""/>
+      <w:lvlJc w:val="left"/>
+      <w:pPr>
+        <w:ind w:left="2160" w:hanging="360"/>
+      </w:pPr>
+      <w:rPr>
+        <w:rFonts w:ascii="Wingdings" w:hAnsi="Wingdings" w:hint="default"/>
+      </w:rPr>
+    </w:lvl>
+    <w:lvl w:ilvl="3" w:tplc="F9B2E0DE">
+      <w:start w:val="1"/>
+      <w:numFmt w:val="bullet"/>
+      <w:lvlText w:val=""/>
+      <w:lvlJc w:val="left"/>
+      <w:pPr>
+        <w:ind w:left="2880" w:hanging="360"/>
+      </w:pPr>
+      <w:rPr>
+        <w:rFonts w:ascii="Symbol" w:hAnsi="Symbol" w:hint="default"/>
+      </w:rPr>
+    </w:lvl>
+    <w:lvl w:ilvl="4" w:tplc="39282C8E">
+      <w:start w:val="1"/>
+      <w:numFmt w:val="bullet"/>
+      <w:lvlText w:val="o"/>
+      <w:lvlJc w:val="left"/>
+      <w:pPr>
+        <w:ind w:left="3600" w:hanging="360"/>
+      </w:pPr>
+      <w:rPr>
+        <w:rFonts w:ascii="Courier New" w:hAnsi="Courier New" w:hint="default"/>
+      </w:rPr>
+    </w:lvl>
+    <w:lvl w:ilvl="5" w:tplc="87845014">
+      <w:start w:val="1"/>
+      <w:numFmt w:val="bullet"/>
+      <w:lvlText w:val=""/>
+      <w:lvlJc w:val="left"/>
+      <w:pPr>
+        <w:ind w:left="4320" w:hanging="360"/>
+      </w:pPr>
+      <w:rPr>
+        <w:rFonts w:ascii="Wingdings" w:hAnsi="Wingdings" w:hint="default"/>
+      </w:rPr>
+    </w:lvl>
+    <w:lvl w:ilvl="6" w:tplc="9BEE7400">
+      <w:start w:val="1"/>
+      <w:numFmt w:val="bullet"/>
+      <w:lvlText w:val=""/>
+      <w:lvlJc w:val="left"/>
+      <w:pPr>
+        <w:ind w:left="5040" w:hanging="360"/>
+      </w:pPr>
+      <w:rPr>
+        <w:rFonts w:ascii="Symbol" w:hAnsi="Symbol" w:hint="default"/>
+      </w:rPr>
+    </w:lvl>
+    <w:lvl w:ilvl="7" w:tplc="A0B01A3A">
+      <w:start w:val="1"/>
+      <w:numFmt w:val="bullet"/>
+      <w:lvlText w:val="o"/>
+      <w:lvlJc w:val="left"/>
+      <w:pPr>
+        <w:ind w:left="5760" w:hanging="360"/>
+      </w:pPr>
+      <w:rPr>
+        <w:rFonts w:ascii="Courier New" w:hAnsi="Courier New" w:hint="default"/>
+      </w:rPr>
+    </w:lvl>
+    <w:lvl w:ilvl="8" w:tplc="88745754">
+      <w:start w:val="1"/>
+      <w:numFmt w:val="bullet"/>
+      <w:lvlText w:val=""/>
+      <w:lvlJc w:val="left"/>
+      <w:pPr>
+        <w:ind w:left="6480" w:hanging="360"/>
+      </w:pPr>
+      <w:rPr>
+        <w:rFonts w:ascii="Wingdings" w:hAnsi="Wingdings" w:hint="default"/>
+      </w:rPr>
+    </w:lvl>
+  </w:abstractNum>
+  <w:num w:numId="1">
     <w:abstractNumId w:val="3"/>
-  </w:num>
-  <w:num w:numId="3">
-    <w:abstractNumId w:val="2"/>
   </w:num>
   <w:num w:numId="2">
     <w:abstractNumId w:val="1"/>
   </w:num>
-  <w:num w:numId="1">
+  <w:num w:numId="3">
     <w:abstractNumId w:val="0"/>
+  </w:num>
+  <w:num w:numId="4">
+    <w:abstractNumId w:val="2"/>
   </w:num>
 </w:numbering>
 </file>
 
 <file path=word/styles.xml><?xml version="1.0" encoding="utf-8"?>
-<w:styles xmlns:mc="http://schemas.openxmlformats.org/markup-compatibility/2006" xmlns:r="http://schemas.openxmlformats.org/officeDocument/2006/relationships" xmlns:w="http://schemas.openxmlformats.org/wordprocessingml/2006/main" xmlns:w14="http://schemas.microsoft.com/office/word/2010/wordml" xmlns:w15="http://schemas.microsoft.com/office/word/2012/wordml" xmlns:w16cex="http://schemas.microsoft.com/office/word/2018/wordml/cex" xmlns:w16cid="http://schemas.microsoft.com/office/word/2016/wordml/cid" xmlns:w16="http://schemas.microsoft.com/office/word/2018/wordml" xmlns:w16se="http://schemas.microsoft.com/office/word/2015/wordml/symex" mc:Ignorable="w14 w15 w16se w16cid w16 w16cex">
+<w:styles xmlns:mc="http://schemas.openxmlformats.org/markup-compatibility/2006" xmlns:r="http://schemas.openxmlformats.org/officeDocument/2006/relationships" xmlns:w="http://schemas.openxmlformats.org/wordprocessingml/2006/main" xmlns:w14="http://schemas.microsoft.com/office/word/2010/wordml" xmlns:w15="http://schemas.microsoft.com/office/word/2012/wordml" xmlns:w16cex="http://schemas.microsoft.com/office/word/2018/wordml/cex" xmlns:w16cid="http://schemas.microsoft.com/office/word/2016/wordml/cid" xmlns:w16="http://schemas.microsoft.com/office/word/2018/wordml" xmlns:w16sdtdh="http://schemas.microsoft.com/office/word/2020/wordml/sdtdatahash" xmlns:w16se="http://schemas.microsoft.com/office/word/2015/wordml/symex" mc:Ignorable="w14 w15 w16se w16cid w16 w16cex w16sdtdh">
   <w:docDefaults>
     <w:rPrDefault>
       <w:rPr>
-        <w:rFonts w:asciiTheme="minorHAnsi" w:hAnsiTheme="minorHAnsi" w:eastAsiaTheme="minorEastAsia" w:cstheme="minorBidi"/>
+        <w:rFonts w:asciiTheme="minorHAnsi" w:eastAsiaTheme="minorEastAsia" w:hAnsiTheme="minorHAnsi" w:cstheme="minorBidi"/>
         <w:lang w:val="fr-FR" w:eastAsia="en-US" w:bidi="ar-SA"/>
       </w:rPr>
     </w:rPrDefault>
@@ -1874,14 +1420,14 @@
   <w:latentStyles w:defLockedState="0" w:defUIPriority="99" w:defSemiHidden="0" w:defUnhideWhenUsed="0" w:defQFormat="0" w:count="376">
     <w:lsdException w:name="Normal" w:uiPriority="0" w:qFormat="1"/>
     <w:lsdException w:name="heading 1" w:uiPriority="9" w:qFormat="1"/>
-    <w:lsdException w:name="heading 2" w:uiPriority="9" w:semiHidden="1" w:unhideWhenUsed="1" w:qFormat="1"/>
-    <w:lsdException w:name="heading 3" w:uiPriority="9" w:semiHidden="1" w:unhideWhenUsed="1" w:qFormat="1"/>
-    <w:lsdException w:name="heading 4" w:uiPriority="9" w:semiHidden="1" w:unhideWhenUsed="1" w:qFormat="1"/>
-    <w:lsdException w:name="heading 5" w:uiPriority="9" w:semiHidden="1" w:unhideWhenUsed="1" w:qFormat="1"/>
-    <w:lsdException w:name="heading 6" w:uiPriority="9" w:semiHidden="1" w:unhideWhenUsed="1" w:qFormat="1"/>
-    <w:lsdException w:name="heading 7" w:uiPriority="9" w:semiHidden="1" w:unhideWhenUsed="1" w:qFormat="1"/>
-    <w:lsdException w:name="heading 8" w:uiPriority="9" w:semiHidden="1" w:unhideWhenUsed="1" w:qFormat="1"/>
-    <w:lsdException w:name="heading 9" w:uiPriority="9" w:semiHidden="1" w:unhideWhenUsed="1" w:qFormat="1"/>
+    <w:lsdException w:name="heading 2" w:semiHidden="1" w:uiPriority="9" w:unhideWhenUsed="1" w:qFormat="1"/>
+    <w:lsdException w:name="heading 3" w:semiHidden="1" w:uiPriority="9" w:unhideWhenUsed="1" w:qFormat="1"/>
+    <w:lsdException w:name="heading 4" w:semiHidden="1" w:uiPriority="9" w:unhideWhenUsed="1" w:qFormat="1"/>
+    <w:lsdException w:name="heading 5" w:semiHidden="1" w:uiPriority="9" w:unhideWhenUsed="1" w:qFormat="1"/>
+    <w:lsdException w:name="heading 6" w:semiHidden="1" w:uiPriority="9" w:unhideWhenUsed="1" w:qFormat="1"/>
+    <w:lsdException w:name="heading 7" w:semiHidden="1" w:uiPriority="9" w:unhideWhenUsed="1" w:qFormat="1"/>
+    <w:lsdException w:name="heading 8" w:semiHidden="1" w:uiPriority="9" w:unhideWhenUsed="1" w:qFormat="1"/>
+    <w:lsdException w:name="heading 9" w:semiHidden="1" w:uiPriority="9" w:unhideWhenUsed="1" w:qFormat="1"/>
     <w:lsdException w:name="index 1" w:semiHidden="1" w:unhideWhenUsed="1"/>
     <w:lsdException w:name="index 2" w:semiHidden="1" w:unhideWhenUsed="1"/>
     <w:lsdException w:name="index 3" w:semiHidden="1" w:unhideWhenUsed="1"/>
@@ -1891,22 +1437,22 @@
     <w:lsdException w:name="index 7" w:semiHidden="1" w:unhideWhenUsed="1"/>
     <w:lsdException w:name="index 8" w:semiHidden="1" w:unhideWhenUsed="1"/>
     <w:lsdException w:name="index 9" w:semiHidden="1" w:unhideWhenUsed="1"/>
-    <w:lsdException w:name="toc 1" w:uiPriority="39" w:semiHidden="1" w:unhideWhenUsed="1"/>
-    <w:lsdException w:name="toc 2" w:uiPriority="39" w:semiHidden="1" w:unhideWhenUsed="1"/>
-    <w:lsdException w:name="toc 3" w:uiPriority="39" w:semiHidden="1" w:unhideWhenUsed="1"/>
-    <w:lsdException w:name="toc 4" w:uiPriority="39" w:semiHidden="1" w:unhideWhenUsed="1"/>
-    <w:lsdException w:name="toc 5" w:uiPriority="39" w:semiHidden="1" w:unhideWhenUsed="1"/>
-    <w:lsdException w:name="toc 6" w:uiPriority="39" w:semiHidden="1" w:unhideWhenUsed="1"/>
-    <w:lsdException w:name="toc 7" w:uiPriority="39" w:semiHidden="1" w:unhideWhenUsed="1"/>
-    <w:lsdException w:name="toc 8" w:uiPriority="39" w:semiHidden="1" w:unhideWhenUsed="1"/>
-    <w:lsdException w:name="toc 9" w:uiPriority="39" w:semiHidden="1" w:unhideWhenUsed="1"/>
+    <w:lsdException w:name="toc 1" w:semiHidden="1" w:uiPriority="39" w:unhideWhenUsed="1"/>
+    <w:lsdException w:name="toc 2" w:semiHidden="1" w:uiPriority="39" w:unhideWhenUsed="1"/>
+    <w:lsdException w:name="toc 3" w:semiHidden="1" w:uiPriority="39" w:unhideWhenUsed="1"/>
+    <w:lsdException w:name="toc 4" w:semiHidden="1" w:uiPriority="39" w:unhideWhenUsed="1"/>
+    <w:lsdException w:name="toc 5" w:semiHidden="1" w:uiPriority="39" w:unhideWhenUsed="1"/>
+    <w:lsdException w:name="toc 6" w:semiHidden="1" w:uiPriority="39" w:unhideWhenUsed="1"/>
+    <w:lsdException w:name="toc 7" w:semiHidden="1" w:uiPriority="39" w:unhideWhenUsed="1"/>
+    <w:lsdException w:name="toc 8" w:semiHidden="1" w:uiPriority="39" w:unhideWhenUsed="1"/>
+    <w:lsdException w:name="toc 9" w:semiHidden="1" w:uiPriority="39" w:unhideWhenUsed="1"/>
     <w:lsdException w:name="Normal Indent" w:semiHidden="1" w:unhideWhenUsed="1"/>
     <w:lsdException w:name="footnote text" w:semiHidden="1" w:unhideWhenUsed="1"/>
     <w:lsdException w:name="annotation text" w:semiHidden="1" w:unhideWhenUsed="1"/>
     <w:lsdException w:name="header" w:semiHidden="1" w:unhideWhenUsed="1"/>
     <w:lsdException w:name="footer" w:semiHidden="1" w:unhideWhenUsed="1"/>
     <w:lsdException w:name="index heading" w:semiHidden="1" w:unhideWhenUsed="1"/>
-    <w:lsdException w:name="caption" w:uiPriority="35" w:semiHidden="1" w:unhideWhenUsed="1" w:qFormat="1"/>
+    <w:lsdException w:name="caption" w:semiHidden="1" w:uiPriority="35" w:unhideWhenUsed="1" w:qFormat="1"/>
     <w:lsdException w:name="table of figures" w:semiHidden="1" w:unhideWhenUsed="1"/>
     <w:lsdException w:name="envelope address" w:semiHidden="1" w:unhideWhenUsed="1"/>
     <w:lsdException w:name="envelope return" w:semiHidden="1" w:unhideWhenUsed="1"/>
@@ -1937,7 +1483,7 @@
     <w:lsdException w:name="Title" w:uiPriority="10" w:qFormat="1"/>
     <w:lsdException w:name="Closing" w:semiHidden="1" w:unhideWhenUsed="1"/>
     <w:lsdException w:name="Signature" w:semiHidden="1" w:unhideWhenUsed="1"/>
-    <w:lsdException w:name="Default Paragraph Font" w:uiPriority="1" w:semiHidden="1" w:unhideWhenUsed="1"/>
+    <w:lsdException w:name="Default Paragraph Font" w:semiHidden="1" w:uiPriority="1" w:unhideWhenUsed="1"/>
     <w:lsdException w:name="Body Text" w:semiHidden="1" w:unhideWhenUsed="1"/>
     <w:lsdException w:name="Body Text Indent" w:semiHidden="1" w:unhideWhenUsed="1"/>
     <w:lsdException w:name="List Continue" w:semiHidden="1" w:unhideWhenUsed="1"/>
@@ -2137,8 +1683,8 @@
     <w:lsdException w:name="Subtle Reference" w:uiPriority="31" w:qFormat="1"/>
     <w:lsdException w:name="Intense Reference" w:uiPriority="32" w:qFormat="1"/>
     <w:lsdException w:name="Book Title" w:uiPriority="33" w:qFormat="1"/>
-    <w:lsdException w:name="Bibliography" w:uiPriority="37" w:semiHidden="1" w:unhideWhenUsed="1"/>
-    <w:lsdException w:name="TOC Heading" w:uiPriority="39" w:semiHidden="1" w:unhideWhenUsed="1" w:qFormat="1"/>
+    <w:lsdException w:name="Bibliography" w:semiHidden="1" w:uiPriority="37" w:unhideWhenUsed="1"/>
+    <w:lsdException w:name="TOC Heading" w:semiHidden="1" w:uiPriority="39" w:unhideWhenUsed="1" w:qFormat="1"/>
     <w:lsdException w:name="Plain Table 1" w:uiPriority="41"/>
     <w:lsdException w:name="Plain Table 2" w:uiPriority="42"/>
     <w:lsdException w:name="Plain Table 3" w:uiPriority="43"/>
@@ -2249,25 +1795,25 @@
     <w:lsdException w:name="Unresolved Mention" w:semiHidden="1" w:unhideWhenUsed="1"/>
     <w:lsdException w:name="Smart Link" w:semiHidden="1" w:unhideWhenUsed="1"/>
   </w:latentStyles>
-  <w:style w:type="paragraph" w:styleId="Normal" w:default="1">
+  <w:style w:type="paragraph" w:default="1" w:styleId="Normal">
     <w:name w:val="Normal"/>
     <w:qFormat/>
     <w:rsid w:val="00442B03"/>
   </w:style>
-  <w:style w:type="paragraph" w:styleId="Heading1">
+  <w:style w:type="paragraph" w:styleId="Titre1">
     <w:name w:val="heading 1"/>
     <w:basedOn w:val="Normal"/>
     <w:next w:val="Normal"/>
-    <w:link w:val="Heading1Char"/>
+    <w:link w:val="Titre1Car"/>
     <w:uiPriority w:val="9"/>
     <w:qFormat/>
     <w:rsid w:val="00442B03"/>
     <w:pPr>
       <w:pBdr>
-        <w:top w:val="single" w:color="B01513" w:themeColor="accent1" w:sz="24" w:space="0"/>
-        <w:left w:val="single" w:color="B01513" w:themeColor="accent1" w:sz="24" w:space="0"/>
-        <w:bottom w:val="single" w:color="B01513" w:themeColor="accent1" w:sz="24" w:space="0"/>
-        <w:right w:val="single" w:color="B01513" w:themeColor="accent1" w:sz="24" w:space="0"/>
+        <w:top w:val="single" w:sz="24" w:space="0" w:color="B01513" w:themeColor="accent1"/>
+        <w:left w:val="single" w:sz="24" w:space="0" w:color="B01513" w:themeColor="accent1"/>
+        <w:bottom w:val="single" w:sz="24" w:space="0" w:color="B01513" w:themeColor="accent1"/>
+        <w:right w:val="single" w:sz="24" w:space="0" w:color="B01513" w:themeColor="accent1"/>
       </w:pBdr>
       <w:shd w:val="clear" w:color="auto" w:fill="B01513" w:themeFill="accent1"/>
       <w:spacing w:after="0"/>
@@ -2281,21 +1827,21 @@
       <w:szCs w:val="22"/>
     </w:rPr>
   </w:style>
-  <w:style w:type="paragraph" w:styleId="Heading2">
+  <w:style w:type="paragraph" w:styleId="Titre2">
     <w:name w:val="heading 2"/>
     <w:basedOn w:val="Normal"/>
     <w:next w:val="Normal"/>
-    <w:link w:val="Heading2Char"/>
+    <w:link w:val="Titre2Car"/>
     <w:uiPriority w:val="9"/>
     <w:unhideWhenUsed/>
     <w:qFormat/>
     <w:rsid w:val="00442B03"/>
     <w:pPr>
       <w:pBdr>
-        <w:top w:val="single" w:color="F9C6C6" w:themeColor="accent1" w:themeTint="33" w:sz="24" w:space="0"/>
-        <w:left w:val="single" w:color="F9C6C6" w:themeColor="accent1" w:themeTint="33" w:sz="24" w:space="0"/>
-        <w:bottom w:val="single" w:color="F9C6C6" w:themeColor="accent1" w:themeTint="33" w:sz="24" w:space="0"/>
-        <w:right w:val="single" w:color="F9C6C6" w:themeColor="accent1" w:themeTint="33" w:sz="24" w:space="0"/>
+        <w:top w:val="single" w:sz="24" w:space="0" w:color="F9C6C6" w:themeColor="accent1" w:themeTint="33"/>
+        <w:left w:val="single" w:sz="24" w:space="0" w:color="F9C6C6" w:themeColor="accent1" w:themeTint="33"/>
+        <w:bottom w:val="single" w:sz="24" w:space="0" w:color="F9C6C6" w:themeColor="accent1" w:themeTint="33"/>
+        <w:right w:val="single" w:sz="24" w:space="0" w:color="F9C6C6" w:themeColor="accent1" w:themeTint="33"/>
       </w:pBdr>
       <w:shd w:val="clear" w:color="auto" w:fill="F9C6C6" w:themeFill="accent1" w:themeFillTint="33"/>
       <w:spacing w:after="0"/>
@@ -2306,18 +1852,18 @@
       <w:spacing w:val="15"/>
     </w:rPr>
   </w:style>
-  <w:style w:type="paragraph" w:styleId="Heading3">
+  <w:style w:type="paragraph" w:styleId="Titre3">
     <w:name w:val="heading 3"/>
     <w:basedOn w:val="Normal"/>
     <w:next w:val="Normal"/>
-    <w:link w:val="Heading3Char"/>
+    <w:link w:val="Titre3Car"/>
     <w:uiPriority w:val="9"/>
     <w:unhideWhenUsed/>
     <w:qFormat/>
     <w:rsid w:val="00442B03"/>
     <w:pPr>
       <w:pBdr>
-        <w:top w:val="single" w:color="B01513" w:themeColor="accent1" w:sz="6" w:space="2"/>
+        <w:top w:val="single" w:sz="6" w:space="2" w:color="B01513" w:themeColor="accent1"/>
       </w:pBdr>
       <w:spacing w:before="300" w:after="0"/>
       <w:outlineLvl w:val="2"/>
@@ -2328,11 +1874,11 @@
       <w:spacing w:val="15"/>
     </w:rPr>
   </w:style>
-  <w:style w:type="paragraph" w:styleId="Heading4">
+  <w:style w:type="paragraph" w:styleId="Titre4">
     <w:name w:val="heading 4"/>
     <w:basedOn w:val="Normal"/>
     <w:next w:val="Normal"/>
-    <w:link w:val="Heading4Char"/>
+    <w:link w:val="Titre4Car"/>
     <w:uiPriority w:val="9"/>
     <w:semiHidden/>
     <w:unhideWhenUsed/>
@@ -2340,7 +1886,7 @@
     <w:rsid w:val="00442B03"/>
     <w:pPr>
       <w:pBdr>
-        <w:top w:val="dotted" w:color="B01513" w:themeColor="accent1" w:sz="6" w:space="2"/>
+        <w:top w:val="dotted" w:sz="6" w:space="2" w:color="B01513" w:themeColor="accent1"/>
       </w:pBdr>
       <w:spacing w:before="200" w:after="0"/>
       <w:outlineLvl w:val="3"/>
@@ -2351,11 +1897,11 @@
       <w:spacing w:val="10"/>
     </w:rPr>
   </w:style>
-  <w:style w:type="paragraph" w:styleId="Heading5">
+  <w:style w:type="paragraph" w:styleId="Titre5">
     <w:name w:val="heading 5"/>
     <w:basedOn w:val="Normal"/>
     <w:next w:val="Normal"/>
-    <w:link w:val="Heading5Char"/>
+    <w:link w:val="Titre5Car"/>
     <w:uiPriority w:val="9"/>
     <w:semiHidden/>
     <w:unhideWhenUsed/>
@@ -2363,7 +1909,7 @@
     <w:rsid w:val="00442B03"/>
     <w:pPr>
       <w:pBdr>
-        <w:bottom w:val="single" w:color="B01513" w:themeColor="accent1" w:sz="6" w:space="1"/>
+        <w:bottom w:val="single" w:sz="6" w:space="1" w:color="B01513" w:themeColor="accent1"/>
       </w:pBdr>
       <w:spacing w:before="200" w:after="0"/>
       <w:outlineLvl w:val="4"/>
@@ -2374,11 +1920,11 @@
       <w:spacing w:val="10"/>
     </w:rPr>
   </w:style>
-  <w:style w:type="paragraph" w:styleId="Heading6">
+  <w:style w:type="paragraph" w:styleId="Titre6">
     <w:name w:val="heading 6"/>
     <w:basedOn w:val="Normal"/>
     <w:next w:val="Normal"/>
-    <w:link w:val="Heading6Char"/>
+    <w:link w:val="Titre6Car"/>
     <w:uiPriority w:val="9"/>
     <w:semiHidden/>
     <w:unhideWhenUsed/>
@@ -2386,7 +1932,7 @@
     <w:rsid w:val="00442B03"/>
     <w:pPr>
       <w:pBdr>
-        <w:bottom w:val="dotted" w:color="B01513" w:themeColor="accent1" w:sz="6" w:space="1"/>
+        <w:bottom w:val="dotted" w:sz="6" w:space="1" w:color="B01513" w:themeColor="accent1"/>
       </w:pBdr>
       <w:spacing w:before="200" w:after="0"/>
       <w:outlineLvl w:val="5"/>
@@ -2397,11 +1943,11 @@
       <w:spacing w:val="10"/>
     </w:rPr>
   </w:style>
-  <w:style w:type="paragraph" w:styleId="Heading7">
+  <w:style w:type="paragraph" w:styleId="Titre7">
     <w:name w:val="heading 7"/>
     <w:basedOn w:val="Normal"/>
     <w:next w:val="Normal"/>
-    <w:link w:val="Heading7Char"/>
+    <w:link w:val="Titre7Car"/>
     <w:uiPriority w:val="9"/>
     <w:semiHidden/>
     <w:unhideWhenUsed/>
@@ -2417,11 +1963,11 @@
       <w:spacing w:val="10"/>
     </w:rPr>
   </w:style>
-  <w:style w:type="paragraph" w:styleId="Heading8">
+  <w:style w:type="paragraph" w:styleId="Titre8">
     <w:name w:val="heading 8"/>
     <w:basedOn w:val="Normal"/>
     <w:next w:val="Normal"/>
-    <w:link w:val="Heading8Char"/>
+    <w:link w:val="Titre8Car"/>
     <w:uiPriority w:val="9"/>
     <w:semiHidden/>
     <w:unhideWhenUsed/>
@@ -2438,11 +1984,11 @@
       <w:szCs w:val="18"/>
     </w:rPr>
   </w:style>
-  <w:style w:type="paragraph" w:styleId="Heading9">
+  <w:style w:type="paragraph" w:styleId="Titre9">
     <w:name w:val="heading 9"/>
     <w:basedOn w:val="Normal"/>
     <w:next w:val="Normal"/>
-    <w:link w:val="Heading9Char"/>
+    <w:link w:val="Titre9Car"/>
     <w:uiPriority w:val="9"/>
     <w:semiHidden/>
     <w:unhideWhenUsed/>
@@ -2461,13 +2007,13 @@
       <w:szCs w:val="18"/>
     </w:rPr>
   </w:style>
-  <w:style w:type="character" w:styleId="DefaultParagraphFont" w:default="1">
+  <w:style w:type="character" w:default="1" w:styleId="Policepardfaut">
     <w:name w:val="Default Paragraph Font"/>
     <w:uiPriority w:val="1"/>
     <w:semiHidden/>
     <w:unhideWhenUsed/>
   </w:style>
-  <w:style w:type="table" w:styleId="TableNormal" w:default="1">
+  <w:style w:type="table" w:default="1" w:styleId="TableauNormal">
     <w:name w:val="Normal Table"/>
     <w:uiPriority w:val="99"/>
     <w:semiHidden/>
@@ -2482,17 +2028,17 @@
       </w:tblCellMar>
     </w:tblPr>
   </w:style>
-  <w:style w:type="numbering" w:styleId="NoList" w:default="1">
+  <w:style w:type="numbering" w:default="1" w:styleId="Aucuneliste">
     <w:name w:val="No List"/>
     <w:uiPriority w:val="99"/>
     <w:semiHidden/>
     <w:unhideWhenUsed/>
   </w:style>
-  <w:style w:type="paragraph" w:styleId="Title">
+  <w:style w:type="paragraph" w:styleId="Titre">
     <w:name w:val="Title"/>
     <w:basedOn w:val="Normal"/>
     <w:next w:val="Normal"/>
-    <w:link w:val="TitleChar"/>
+    <w:link w:val="TitreCar"/>
     <w:uiPriority w:val="10"/>
     <w:qFormat/>
     <w:rsid w:val="00442B03"/>
@@ -2500,7 +2046,7 @@
       <w:spacing w:before="0" w:after="0"/>
     </w:pPr>
     <w:rPr>
-      <w:rFonts w:asciiTheme="majorHAnsi" w:hAnsiTheme="majorHAnsi" w:eastAsiaTheme="majorEastAsia" w:cstheme="majorBidi"/>
+      <w:rFonts w:asciiTheme="majorHAnsi" w:eastAsiaTheme="majorEastAsia" w:hAnsiTheme="majorHAnsi" w:cstheme="majorBidi"/>
       <w:caps/>
       <w:color w:val="B01513" w:themeColor="accent1"/>
       <w:spacing w:val="10"/>
@@ -2508,14 +2054,14 @@
       <w:szCs w:val="52"/>
     </w:rPr>
   </w:style>
-  <w:style w:type="character" w:styleId="TitleChar" w:customStyle="1">
-    <w:name w:val="Title Char"/>
-    <w:basedOn w:val="DefaultParagraphFont"/>
-    <w:link w:val="Title"/>
+  <w:style w:type="character" w:customStyle="1" w:styleId="TitreCar">
+    <w:name w:val="Titre Car"/>
+    <w:basedOn w:val="Policepardfaut"/>
+    <w:link w:val="Titre"/>
     <w:uiPriority w:val="10"/>
     <w:rsid w:val="00442B03"/>
     <w:rPr>
-      <w:rFonts w:asciiTheme="majorHAnsi" w:hAnsiTheme="majorHAnsi" w:eastAsiaTheme="majorEastAsia" w:cstheme="majorBidi"/>
+      <w:rFonts w:asciiTheme="majorHAnsi" w:eastAsiaTheme="majorEastAsia" w:hAnsiTheme="majorHAnsi" w:cstheme="majorBidi"/>
       <w:caps/>
       <w:color w:val="B01513" w:themeColor="accent1"/>
       <w:spacing w:val="10"/>
@@ -2523,10 +2069,10 @@
       <w:szCs w:val="52"/>
     </w:rPr>
   </w:style>
-  <w:style w:type="character" w:styleId="Heading1Char" w:customStyle="1">
-    <w:name w:val="Heading 1 Char"/>
-    <w:basedOn w:val="DefaultParagraphFont"/>
-    <w:link w:val="Heading1"/>
+  <w:style w:type="character" w:customStyle="1" w:styleId="Titre1Car">
+    <w:name w:val="Titre 1 Car"/>
+    <w:basedOn w:val="Policepardfaut"/>
+    <w:link w:val="Titre1"/>
     <w:uiPriority w:val="9"/>
     <w:rsid w:val="00442B03"/>
     <w:rPr>
@@ -2538,10 +2084,10 @@
       <w:shd w:val="clear" w:color="auto" w:fill="B01513" w:themeFill="accent1"/>
     </w:rPr>
   </w:style>
-  <w:style w:type="character" w:styleId="Heading2Char" w:customStyle="1">
-    <w:name w:val="Heading 2 Char"/>
-    <w:basedOn w:val="DefaultParagraphFont"/>
-    <w:link w:val="Heading2"/>
+  <w:style w:type="character" w:customStyle="1" w:styleId="Titre2Car">
+    <w:name w:val="Titre 2 Car"/>
+    <w:basedOn w:val="Policepardfaut"/>
+    <w:link w:val="Titre2"/>
     <w:uiPriority w:val="9"/>
     <w:rsid w:val="00442B03"/>
     <w:rPr>
@@ -2550,10 +2096,10 @@
       <w:shd w:val="clear" w:color="auto" w:fill="F9C6C6" w:themeFill="accent1" w:themeFillTint="33"/>
     </w:rPr>
   </w:style>
-  <w:style w:type="character" w:styleId="Heading3Char" w:customStyle="1">
-    <w:name w:val="Heading 3 Char"/>
-    <w:basedOn w:val="DefaultParagraphFont"/>
-    <w:link w:val="Heading3"/>
+  <w:style w:type="character" w:customStyle="1" w:styleId="Titre3Car">
+    <w:name w:val="Titre 3 Car"/>
+    <w:basedOn w:val="Policepardfaut"/>
+    <w:link w:val="Titre3"/>
     <w:uiPriority w:val="9"/>
     <w:rsid w:val="00442B03"/>
     <w:rPr>
@@ -2562,10 +2108,10 @@
       <w:spacing w:val="15"/>
     </w:rPr>
   </w:style>
-  <w:style w:type="character" w:styleId="Heading4Char" w:customStyle="1">
-    <w:name w:val="Heading 4 Char"/>
-    <w:basedOn w:val="DefaultParagraphFont"/>
-    <w:link w:val="Heading4"/>
+  <w:style w:type="character" w:customStyle="1" w:styleId="Titre4Car">
+    <w:name w:val="Titre 4 Car"/>
+    <w:basedOn w:val="Policepardfaut"/>
+    <w:link w:val="Titre4"/>
     <w:uiPriority w:val="9"/>
     <w:semiHidden/>
     <w:rsid w:val="00442B03"/>
@@ -2575,10 +2121,10 @@
       <w:spacing w:val="10"/>
     </w:rPr>
   </w:style>
-  <w:style w:type="character" w:styleId="Heading5Char" w:customStyle="1">
-    <w:name w:val="Heading 5 Char"/>
-    <w:basedOn w:val="DefaultParagraphFont"/>
-    <w:link w:val="Heading5"/>
+  <w:style w:type="character" w:customStyle="1" w:styleId="Titre5Car">
+    <w:name w:val="Titre 5 Car"/>
+    <w:basedOn w:val="Policepardfaut"/>
+    <w:link w:val="Titre5"/>
     <w:uiPriority w:val="9"/>
     <w:semiHidden/>
     <w:rsid w:val="00442B03"/>
@@ -2588,10 +2134,10 @@
       <w:spacing w:val="10"/>
     </w:rPr>
   </w:style>
-  <w:style w:type="character" w:styleId="Heading6Char" w:customStyle="1">
-    <w:name w:val="Heading 6 Char"/>
-    <w:basedOn w:val="DefaultParagraphFont"/>
-    <w:link w:val="Heading6"/>
+  <w:style w:type="character" w:customStyle="1" w:styleId="Titre6Car">
+    <w:name w:val="Titre 6 Car"/>
+    <w:basedOn w:val="Policepardfaut"/>
+    <w:link w:val="Titre6"/>
     <w:uiPriority w:val="9"/>
     <w:semiHidden/>
     <w:rsid w:val="00442B03"/>
@@ -2601,10 +2147,10 @@
       <w:spacing w:val="10"/>
     </w:rPr>
   </w:style>
-  <w:style w:type="character" w:styleId="Heading7Char" w:customStyle="1">
-    <w:name w:val="Heading 7 Char"/>
-    <w:basedOn w:val="DefaultParagraphFont"/>
-    <w:link w:val="Heading7"/>
+  <w:style w:type="character" w:customStyle="1" w:styleId="Titre7Car">
+    <w:name w:val="Titre 7 Car"/>
+    <w:basedOn w:val="Policepardfaut"/>
+    <w:link w:val="Titre7"/>
     <w:uiPriority w:val="9"/>
     <w:semiHidden/>
     <w:rsid w:val="00442B03"/>
@@ -2614,10 +2160,10 @@
       <w:spacing w:val="10"/>
     </w:rPr>
   </w:style>
-  <w:style w:type="character" w:styleId="Heading8Char" w:customStyle="1">
-    <w:name w:val="Heading 8 Char"/>
-    <w:basedOn w:val="DefaultParagraphFont"/>
-    <w:link w:val="Heading8"/>
+  <w:style w:type="character" w:customStyle="1" w:styleId="Titre8Car">
+    <w:name w:val="Titre 8 Car"/>
+    <w:basedOn w:val="Policepardfaut"/>
+    <w:link w:val="Titre8"/>
     <w:uiPriority w:val="9"/>
     <w:semiHidden/>
     <w:rsid w:val="00442B03"/>
@@ -2628,10 +2174,10 @@
       <w:szCs w:val="18"/>
     </w:rPr>
   </w:style>
-  <w:style w:type="character" w:styleId="Heading9Char" w:customStyle="1">
-    <w:name w:val="Heading 9 Char"/>
-    <w:basedOn w:val="DefaultParagraphFont"/>
-    <w:link w:val="Heading9"/>
+  <w:style w:type="character" w:customStyle="1" w:styleId="Titre9Car">
+    <w:name w:val="Titre 9 Car"/>
+    <w:basedOn w:val="Policepardfaut"/>
+    <w:link w:val="Titre9"/>
     <w:uiPriority w:val="9"/>
     <w:semiHidden/>
     <w:rsid w:val="00442B03"/>
@@ -2644,7 +2190,7 @@
       <w:szCs w:val="18"/>
     </w:rPr>
   </w:style>
-  <w:style w:type="paragraph" w:styleId="Caption">
+  <w:style w:type="paragraph" w:styleId="Lgende">
     <w:name w:val="caption"/>
     <w:basedOn w:val="Normal"/>
     <w:next w:val="Normal"/>
@@ -2661,11 +2207,11 @@
       <w:szCs w:val="16"/>
     </w:rPr>
   </w:style>
-  <w:style w:type="paragraph" w:styleId="Subtitle">
+  <w:style w:type="paragraph" w:styleId="Sous-titre">
     <w:name w:val="Subtitle"/>
     <w:basedOn w:val="Normal"/>
     <w:next w:val="Normal"/>
-    <w:link w:val="SubtitleChar"/>
+    <w:link w:val="Sous-titreCar"/>
     <w:uiPriority w:val="11"/>
     <w:qFormat/>
     <w:rsid w:val="00442B03"/>
@@ -2680,10 +2226,10 @@
       <w:szCs w:val="21"/>
     </w:rPr>
   </w:style>
-  <w:style w:type="character" w:styleId="SubtitleChar" w:customStyle="1">
-    <w:name w:val="Subtitle Char"/>
-    <w:basedOn w:val="DefaultParagraphFont"/>
-    <w:link w:val="Subtitle"/>
+  <w:style w:type="character" w:customStyle="1" w:styleId="Sous-titreCar">
+    <w:name w:val="Sous-titre Car"/>
+    <w:basedOn w:val="Policepardfaut"/>
+    <w:link w:val="Sous-titre"/>
     <w:uiPriority w:val="11"/>
     <w:rsid w:val="00442B03"/>
     <w:rPr>
@@ -2694,7 +2240,7 @@
       <w:szCs w:val="21"/>
     </w:rPr>
   </w:style>
-  <w:style w:type="character" w:styleId="Strong">
+  <w:style w:type="character" w:styleId="lev">
     <w:name w:val="Strong"/>
     <w:uiPriority w:val="22"/>
     <w:qFormat/>
@@ -2704,7 +2250,7 @@
       <w:bCs/>
     </w:rPr>
   </w:style>
-  <w:style w:type="character" w:styleId="Emphasis">
+  <w:style w:type="character" w:styleId="Accentuation">
     <w:name w:val="Emphasis"/>
     <w:uiPriority w:val="20"/>
     <w:qFormat/>
@@ -2715,7 +2261,7 @@
       <w:spacing w:val="5"/>
     </w:rPr>
   </w:style>
-  <w:style w:type="paragraph" w:styleId="NoSpacing">
+  <w:style w:type="paragraph" w:styleId="Sansinterligne">
     <w:name w:val="No Spacing"/>
     <w:uiPriority w:val="1"/>
     <w:qFormat/>
@@ -2724,11 +2270,11 @@
       <w:spacing w:after="0" w:line="240" w:lineRule="auto"/>
     </w:pPr>
   </w:style>
-  <w:style w:type="paragraph" w:styleId="Quote">
+  <w:style w:type="paragraph" w:styleId="Citation">
     <w:name w:val="Quote"/>
     <w:basedOn w:val="Normal"/>
     <w:next w:val="Normal"/>
-    <w:link w:val="QuoteChar"/>
+    <w:link w:val="CitationCar"/>
     <w:uiPriority w:val="29"/>
     <w:qFormat/>
     <w:rsid w:val="00442B03"/>
@@ -2739,10 +2285,10 @@
       <w:szCs w:val="24"/>
     </w:rPr>
   </w:style>
-  <w:style w:type="character" w:styleId="QuoteChar" w:customStyle="1">
-    <w:name w:val="Quote Char"/>
-    <w:basedOn w:val="DefaultParagraphFont"/>
-    <w:link w:val="Quote"/>
+  <w:style w:type="character" w:customStyle="1" w:styleId="CitationCar">
+    <w:name w:val="Citation Car"/>
+    <w:basedOn w:val="Policepardfaut"/>
+    <w:link w:val="Citation"/>
     <w:uiPriority w:val="29"/>
     <w:rsid w:val="00442B03"/>
     <w:rPr>
@@ -2752,11 +2298,11 @@
       <w:szCs w:val="24"/>
     </w:rPr>
   </w:style>
-  <w:style w:type="paragraph" w:styleId="IntenseQuote">
+  <w:style w:type="paragraph" w:styleId="Citationintense">
     <w:name w:val="Intense Quote"/>
     <w:basedOn w:val="Normal"/>
     <w:next w:val="Normal"/>
-    <w:link w:val="IntenseQuoteChar"/>
+    <w:link w:val="CitationintenseCar"/>
     <w:uiPriority w:val="30"/>
     <w:qFormat/>
     <w:rsid w:val="00442B03"/>
@@ -2771,10 +2317,10 @@
       <w:szCs w:val="24"/>
     </w:rPr>
   </w:style>
-  <w:style w:type="character" w:styleId="IntenseQuoteChar" w:customStyle="1">
-    <w:name w:val="Intense Quote Char"/>
-    <w:basedOn w:val="DefaultParagraphFont"/>
-    <w:link w:val="IntenseQuote"/>
+  <w:style w:type="character" w:customStyle="1" w:styleId="CitationintenseCar">
+    <w:name w:val="Citation intense Car"/>
+    <w:basedOn w:val="Policepardfaut"/>
+    <w:link w:val="Citationintense"/>
     <w:uiPriority w:val="30"/>
     <w:rsid w:val="00442B03"/>
     <w:rPr>
@@ -2783,7 +2329,7 @@
       <w:szCs w:val="24"/>
     </w:rPr>
   </w:style>
-  <w:style w:type="character" w:styleId="SubtleEmphasis">
+  <w:style w:type="character" w:styleId="Accentuationlgre">
     <w:name w:val="Subtle Emphasis"/>
     <w:uiPriority w:val="19"/>
     <w:qFormat/>
@@ -2794,7 +2340,7 @@
       <w:color w:val="570A09" w:themeColor="accent1" w:themeShade="7F"/>
     </w:rPr>
   </w:style>
-  <w:style w:type="character" w:styleId="IntenseEmphasis">
+  <w:style w:type="character" w:styleId="Accentuationintense">
     <w:name w:val="Intense Emphasis"/>
     <w:uiPriority w:val="21"/>
     <w:qFormat/>
@@ -2807,7 +2353,7 @@
       <w:spacing w:val="10"/>
     </w:rPr>
   </w:style>
-  <w:style w:type="character" w:styleId="SubtleReference">
+  <w:style w:type="character" w:styleId="Rfrencelgre">
     <w:name w:val="Subtle Reference"/>
     <w:uiPriority w:val="31"/>
     <w:qFormat/>
@@ -2818,7 +2364,7 @@
       <w:color w:val="B01513" w:themeColor="accent1"/>
     </w:rPr>
   </w:style>
-  <w:style w:type="character" w:styleId="IntenseReference">
+  <w:style w:type="character" w:styleId="Rfrenceintense">
     <w:name w:val="Intense Reference"/>
     <w:uiPriority w:val="32"/>
     <w:qFormat/>
@@ -2832,7 +2378,7 @@
       <w:color w:val="B01513" w:themeColor="accent1"/>
     </w:rPr>
   </w:style>
-  <w:style w:type="character" w:styleId="BookTitle">
+  <w:style w:type="character" w:styleId="Titredulivre">
     <w:name w:val="Book Title"/>
     <w:uiPriority w:val="33"/>
     <w:qFormat/>
@@ -2845,9 +2391,9 @@
       <w:spacing w:val="0"/>
     </w:rPr>
   </w:style>
-  <w:style w:type="paragraph" w:styleId="TOCHeading">
+  <w:style w:type="paragraph" w:styleId="En-ttedetabledesmatires">
     <w:name w:val="TOC Heading"/>
-    <w:basedOn w:val="Heading1"/>
+    <w:basedOn w:val="Titre1"/>
     <w:next w:val="Normal"/>
     <w:uiPriority w:val="39"/>
     <w:semiHidden/>
@@ -2858,7 +2404,7 @@
       <w:outlineLvl w:val="9"/>
     </w:pPr>
   </w:style>
-  <w:style w:type="paragraph" w:styleId="ListParagraph">
+  <w:style w:type="paragraph" w:styleId="Paragraphedeliste">
     <w:name w:val="List Paragraph"/>
     <w:basedOn w:val="Normal"/>
     <w:uiPriority w:val="34"/>
@@ -2869,9 +2415,9 @@
       <w:contextualSpacing/>
     </w:pPr>
   </w:style>
-  <w:style w:type="character" w:styleId="Hyperlink">
+  <w:style w:type="character" w:styleId="Lienhypertexte">
     <w:name w:val="Hyperlink"/>
-    <w:basedOn w:val="DefaultParagraphFont"/>
+    <w:basedOn w:val="Policepardfaut"/>
     <w:uiPriority w:val="99"/>
     <w:unhideWhenUsed/>
     <w:rsid w:val="00A3535E"/>
@@ -2880,9 +2426,9 @@
       <w:u w:val="single"/>
     </w:rPr>
   </w:style>
-  <w:style w:type="character" w:styleId="UnresolvedMention">
+  <w:style w:type="character" w:styleId="Mentionnonrsolue">
     <w:name w:val="Unresolved Mention"/>
-    <w:basedOn w:val="DefaultParagraphFont"/>
+    <w:basedOn w:val="Policepardfaut"/>
     <w:uiPriority w:val="99"/>
     <w:semiHidden/>
     <w:unhideWhenUsed/>
@@ -2892,9 +2438,9 @@
       <w:shd w:val="clear" w:color="auto" w:fill="E1DFDD"/>
     </w:rPr>
   </w:style>
-  <w:style w:type="character" w:styleId="FollowedHyperlink">
+  <w:style w:type="character" w:styleId="Lienhypertextesuivivisit">
     <w:name w:val="FollowedHyperlink"/>
-    <w:basedOn w:val="DefaultParagraphFont"/>
+    <w:basedOn w:val="Policepardfaut"/>
     <w:uiPriority w:val="99"/>
     <w:semiHidden/>
     <w:unhideWhenUsed/>
@@ -2904,70 +2450,63 @@
       <w:u w:val="single"/>
     </w:rPr>
   </w:style>
-  <w:style xmlns:w="http://schemas.openxmlformats.org/wordprocessingml/2006/main" w:type="table" w:styleId="TableGrid">
-    <w:name xmlns:w="http://schemas.openxmlformats.org/wordprocessingml/2006/main" w:val="Table Grid"/>
-    <w:basedOn xmlns:w="http://schemas.openxmlformats.org/wordprocessingml/2006/main" w:val="TableNormal"/>
-    <w:uiPriority xmlns:w="http://schemas.openxmlformats.org/wordprocessingml/2006/main" w:val="59"/>
-    <w:rsid xmlns:w="http://schemas.openxmlformats.org/wordprocessingml/2006/main" w:val="00FB4123"/>
-    <w:pPr xmlns:w="http://schemas.openxmlformats.org/wordprocessingml/2006/main">
+  <w:style w:type="table" w:styleId="Grilledutableau">
+    <w:name w:val="Table Grid"/>
+    <w:basedOn w:val="TableauNormal"/>
+    <w:uiPriority w:val="59"/>
+    <w:rsid w:val="00FB4123"/>
+    <w:pPr>
       <w:spacing w:after="0" w:line="240" w:lineRule="auto"/>
     </w:pPr>
-    <w:tblPr xmlns:w="http://schemas.openxmlformats.org/wordprocessingml/2006/main">
-      <w:tblInd w:w="0" w:type="dxa"/>
+    <w:tblPr>
       <w:tblBorders>
-        <w:top w:val="single" w:color="000000" w:themeColor="text1" w:sz="4" w:space="0"/>
-        <w:left w:val="single" w:color="000000" w:themeColor="text1" w:sz="4" w:space="0"/>
-        <w:bottom w:val="single" w:color="000000" w:themeColor="text1" w:sz="4" w:space="0"/>
-        <w:right w:val="single" w:color="000000" w:themeColor="text1" w:sz="4" w:space="0"/>
-        <w:insideH w:val="single" w:color="000000" w:themeColor="text1" w:sz="4" w:space="0"/>
-        <w:insideV w:val="single" w:color="000000" w:themeColor="text1" w:sz="4" w:space="0"/>
+        <w:top w:val="single" w:sz="4" w:space="0" w:color="000000" w:themeColor="text1"/>
+        <w:left w:val="single" w:sz="4" w:space="0" w:color="000000" w:themeColor="text1"/>
+        <w:bottom w:val="single" w:sz="4" w:space="0" w:color="000000" w:themeColor="text1"/>
+        <w:right w:val="single" w:sz="4" w:space="0" w:color="000000" w:themeColor="text1"/>
+        <w:insideH w:val="single" w:sz="4" w:space="0" w:color="000000" w:themeColor="text1"/>
+        <w:insideV w:val="single" w:sz="4" w:space="0" w:color="000000" w:themeColor="text1"/>
       </w:tblBorders>
-      <w:tblCellMar>
-        <w:top w:w="0" w:type="dxa"/>
-        <w:left w:w="108" w:type="dxa"/>
-        <w:bottom w:w="0" w:type="dxa"/>
-        <w:right w:w="108" w:type="dxa"/>
-      </w:tblCellMar>
     </w:tblPr>
   </w:style>
-  <w:style xmlns:w14="http://schemas.microsoft.com/office/word/2010/wordml" xmlns:mc="http://schemas.openxmlformats.org/markup-compatibility/2006" xmlns:w="http://schemas.openxmlformats.org/wordprocessingml/2006/main" w:type="character" w:styleId="HeaderChar" w:customStyle="1" mc:Ignorable="w14">
-    <w:name xmlns:w="http://schemas.openxmlformats.org/wordprocessingml/2006/main" w:val="Header Char"/>
-    <w:basedOn xmlns:w="http://schemas.openxmlformats.org/wordprocessingml/2006/main" w:val="DefaultParagraphFont"/>
-    <w:link xmlns:w="http://schemas.openxmlformats.org/wordprocessingml/2006/main" w:val="Header"/>
-    <w:uiPriority xmlns:w="http://schemas.openxmlformats.org/wordprocessingml/2006/main" w:val="99"/>
-  </w:style>
-  <w:style xmlns:w14="http://schemas.microsoft.com/office/word/2010/wordml" xmlns:mc="http://schemas.openxmlformats.org/markup-compatibility/2006" xmlns:w="http://schemas.openxmlformats.org/wordprocessingml/2006/main" w:type="paragraph" w:styleId="Header" mc:Ignorable="w14">
-    <w:name xmlns:w="http://schemas.openxmlformats.org/wordprocessingml/2006/main" w:val="header"/>
-    <w:basedOn xmlns:w="http://schemas.openxmlformats.org/wordprocessingml/2006/main" w:val="Normal"/>
-    <w:link xmlns:w="http://schemas.openxmlformats.org/wordprocessingml/2006/main" w:val="HeaderChar"/>
-    <w:uiPriority xmlns:w="http://schemas.openxmlformats.org/wordprocessingml/2006/main" w:val="99"/>
-    <w:unhideWhenUsed xmlns:w="http://schemas.openxmlformats.org/wordprocessingml/2006/main"/>
-    <w:pPr xmlns:w="http://schemas.openxmlformats.org/wordprocessingml/2006/main">
-      <w:tabs xmlns:w="http://schemas.openxmlformats.org/wordprocessingml/2006/main">
+  <w:style w:type="character" w:customStyle="1" w:styleId="En-tteCar">
+    <w:name w:val="En-tête Car"/>
+    <w:basedOn w:val="Policepardfaut"/>
+    <w:link w:val="En-tte"/>
+    <w:uiPriority w:val="99"/>
+  </w:style>
+  <w:style w:type="paragraph" w:styleId="En-tte">
+    <w:name w:val="header"/>
+    <w:basedOn w:val="Normal"/>
+    <w:link w:val="En-tteCar"/>
+    <w:uiPriority w:val="99"/>
+    <w:unhideWhenUsed/>
+    <w:pPr>
+      <w:tabs>
         <w:tab w:val="center" w:pos="4680"/>
         <w:tab w:val="right" w:pos="9360"/>
       </w:tabs>
-      <w:spacing xmlns:w="http://schemas.openxmlformats.org/wordprocessingml/2006/main" w:after="0" w:line="240" w:lineRule="auto"/>
+      <w:spacing w:after="0" w:line="240" w:lineRule="auto"/>
     </w:pPr>
   </w:style>
-  <w:style xmlns:w14="http://schemas.microsoft.com/office/word/2010/wordml" xmlns:mc="http://schemas.openxmlformats.org/markup-compatibility/2006" xmlns:w="http://schemas.openxmlformats.org/wordprocessingml/2006/main" w:type="character" w:styleId="FooterChar" w:customStyle="1" mc:Ignorable="w14">
-    <w:name xmlns:w="http://schemas.openxmlformats.org/wordprocessingml/2006/main" w:val="Footer Char"/>
-    <w:basedOn xmlns:w="http://schemas.openxmlformats.org/wordprocessingml/2006/main" w:val="DefaultParagraphFont"/>
-    <w:link xmlns:w="http://schemas.openxmlformats.org/wordprocessingml/2006/main" w:val="Footer"/>
-    <w:uiPriority xmlns:w="http://schemas.openxmlformats.org/wordprocessingml/2006/main" w:val="99"/>
-  </w:style>
-  <w:style xmlns:w14="http://schemas.microsoft.com/office/word/2010/wordml" xmlns:mc="http://schemas.openxmlformats.org/markup-compatibility/2006" xmlns:w="http://schemas.openxmlformats.org/wordprocessingml/2006/main" w:type="paragraph" w:styleId="Footer" mc:Ignorable="w14">
-    <w:name xmlns:w="http://schemas.openxmlformats.org/wordprocessingml/2006/main" w:val="footer"/>
-    <w:basedOn xmlns:w="http://schemas.openxmlformats.org/wordprocessingml/2006/main" w:val="Normal"/>
-    <w:link xmlns:w="http://schemas.openxmlformats.org/wordprocessingml/2006/main" w:val="FooterChar"/>
-    <w:uiPriority xmlns:w="http://schemas.openxmlformats.org/wordprocessingml/2006/main" w:val="99"/>
-    <w:unhideWhenUsed xmlns:w="http://schemas.openxmlformats.org/wordprocessingml/2006/main"/>
-    <w:pPr xmlns:w="http://schemas.openxmlformats.org/wordprocessingml/2006/main">
-      <w:tabs xmlns:w="http://schemas.openxmlformats.org/wordprocessingml/2006/main">
+  <w:style w:type="character" w:customStyle="1" w:styleId="PieddepageCar">
+    <w:name w:val="Pied de page Car"/>
+    <w:basedOn w:val="Policepardfaut"/>
+    <w:link w:val="Pieddepage"/>
+    <w:uiPriority w:val="99"/>
+  </w:style>
+  <w:style w:type="paragraph" w:styleId="Pieddepage">
+    <w:name w:val="footer"/>
+    <w:basedOn w:val="Normal"/>
+    <w:link w:val="PieddepageCar"/>
+    <w:uiPriority w:val="99"/>
+    <w:unhideWhenUsed/>
+    <w:pPr>
+      <w:tabs>
         <w:tab w:val="center" w:pos="4680"/>
         <w:tab w:val="right" w:pos="9360"/>
       </w:tabs>
-      <w:spacing xmlns:w="http://schemas.openxmlformats.org/wordprocessingml/2006/main" w:after="0" w:line="240" w:lineRule="auto"/>
+      <w:spacing w:after="0" w:line="240" w:lineRule="auto"/>
     </w:pPr>
   </w:style>
 </w:styles>

</xml_diff>